<commit_message>
Pruebas de Tiempo de los requerimientos terminado
</commit_message>
<xml_diff>
--- a/Docs/Documento de Análisis.docx
+++ b/Docs/Documento de Análisis.docx
@@ -93,7 +93,7 @@
           <w:color w:val="002060"/>
           <w:lang w:val="es-CO"/>
         </w:rPr>
-        <w:t>Req 1.</w:t>
+        <w:t>Cargar información del Catalogo</w:t>
       </w:r>
     </w:p>
     <w:p>
@@ -231,11 +231,16 @@
               <w:jc w:val="center"/>
               <w:rPr>
                 <w:rFonts w:ascii="Times New Roman" w:hAnsi="Times New Roman" w:cs="Times New Roman"/>
-                <w:b/>
-                <w:bCs/>
-                <w:lang w:val="es-CO"/>
-              </w:rPr>
-            </w:pPr>
+                <w:lang w:val="es-CO"/>
+              </w:rPr>
+            </w:pPr>
+            <w:r>
+              <w:rPr>
+                <w:rFonts w:ascii="Times New Roman" w:hAnsi="Times New Roman" w:cs="Times New Roman"/>
+                <w:lang w:val="es-CO"/>
+              </w:rPr>
+              <w:t>0.171</w:t>
+            </w:r>
           </w:p>
         </w:tc>
       </w:tr>
@@ -274,11 +279,16 @@
               <w:jc w:val="center"/>
               <w:rPr>
                 <w:rFonts w:ascii="Times New Roman" w:hAnsi="Times New Roman" w:cs="Times New Roman"/>
-                <w:b/>
-                <w:bCs/>
-                <w:lang w:val="es-CO"/>
-              </w:rPr>
-            </w:pPr>
+                <w:lang w:val="es-CO"/>
+              </w:rPr>
+            </w:pPr>
+            <w:r>
+              <w:rPr>
+                <w:rFonts w:ascii="Times New Roman" w:hAnsi="Times New Roman" w:cs="Times New Roman"/>
+                <w:lang w:val="es-CO"/>
+              </w:rPr>
+              <w:t>1.203</w:t>
+            </w:r>
           </w:p>
         </w:tc>
       </w:tr>
@@ -317,11 +327,16 @@
               <w:jc w:val="center"/>
               <w:rPr>
                 <w:rFonts w:ascii="Times New Roman" w:hAnsi="Times New Roman" w:cs="Times New Roman"/>
-                <w:b/>
-                <w:bCs/>
-                <w:lang w:val="es-CO"/>
-              </w:rPr>
-            </w:pPr>
+                <w:lang w:val="es-CO"/>
+              </w:rPr>
+            </w:pPr>
+            <w:r>
+              <w:rPr>
+                <w:rFonts w:ascii="Times New Roman" w:hAnsi="Times New Roman" w:cs="Times New Roman"/>
+                <w:lang w:val="es-CO"/>
+              </w:rPr>
+              <w:t>2.109</w:t>
+            </w:r>
           </w:p>
         </w:tc>
       </w:tr>
@@ -360,11 +375,16 @@
               <w:jc w:val="center"/>
               <w:rPr>
                 <w:rFonts w:ascii="Times New Roman" w:hAnsi="Times New Roman" w:cs="Times New Roman"/>
-                <w:b/>
-                <w:bCs/>
-                <w:lang w:val="es-CO"/>
-              </w:rPr>
-            </w:pPr>
+                <w:lang w:val="es-CO"/>
+              </w:rPr>
+            </w:pPr>
+            <w:r>
+              <w:rPr>
+                <w:rFonts w:ascii="Times New Roman" w:hAnsi="Times New Roman" w:cs="Times New Roman"/>
+                <w:lang w:val="es-CO"/>
+              </w:rPr>
+              <w:t>3.859</w:t>
+            </w:r>
           </w:p>
         </w:tc>
       </w:tr>
@@ -403,11 +423,16 @@
               <w:jc w:val="center"/>
               <w:rPr>
                 <w:rFonts w:ascii="Times New Roman" w:hAnsi="Times New Roman" w:cs="Times New Roman"/>
-                <w:b/>
-                <w:bCs/>
-                <w:lang w:val="es-CO"/>
-              </w:rPr>
-            </w:pPr>
+                <w:lang w:val="es-CO"/>
+              </w:rPr>
+            </w:pPr>
+            <w:r>
+              <w:rPr>
+                <w:rFonts w:ascii="Times New Roman" w:hAnsi="Times New Roman" w:cs="Times New Roman"/>
+                <w:lang w:val="es-CO"/>
+              </w:rPr>
+              <w:t>5.218</w:t>
+            </w:r>
           </w:p>
         </w:tc>
       </w:tr>
@@ -446,11 +471,16 @@
               <w:jc w:val="center"/>
               <w:rPr>
                 <w:rFonts w:ascii="Times New Roman" w:hAnsi="Times New Roman" w:cs="Times New Roman"/>
-                <w:b/>
-                <w:bCs/>
-                <w:lang w:val="es-CO"/>
-              </w:rPr>
-            </w:pPr>
+                <w:lang w:val="es-CO"/>
+              </w:rPr>
+            </w:pPr>
+            <w:r>
+              <w:rPr>
+                <w:rFonts w:ascii="Times New Roman" w:hAnsi="Times New Roman" w:cs="Times New Roman"/>
+                <w:lang w:val="es-CO"/>
+              </w:rPr>
+              <w:t>7.75</w:t>
+            </w:r>
           </w:p>
         </w:tc>
       </w:tr>
@@ -489,30 +519,34 @@
               <w:jc w:val="center"/>
               <w:rPr>
                 <w:rFonts w:ascii="Times New Roman" w:hAnsi="Times New Roman" w:cs="Times New Roman"/>
-                <w:b/>
-                <w:bCs/>
-                <w:lang w:val="es-CO"/>
-              </w:rPr>
-            </w:pPr>
-          </w:p>
-        </w:tc>
-      </w:tr>
-      <w:tr>
-        <w:tc>
-          <w:tcPr>
-            <w:tcW w:w="2695" w:type="dxa"/>
-          </w:tcPr>
-          <w:p>
-            <w:pPr>
-              <w:jc w:val="center"/>
-              <w:rPr>
-                <w:rFonts w:ascii="Times New Roman" w:hAnsi="Times New Roman" w:cs="Times New Roman"/>
-                <w:b/>
-                <w:bCs/>
-                <w:lang w:val="es-CO"/>
-              </w:rPr>
-            </w:pPr>
-            <w:proofErr w:type="spellStart"/>
+                <w:lang w:val="es-CO"/>
+              </w:rPr>
+            </w:pPr>
+            <w:r>
+              <w:rPr>
+                <w:rFonts w:ascii="Times New Roman" w:hAnsi="Times New Roman" w:cs="Times New Roman"/>
+                <w:lang w:val="es-CO"/>
+              </w:rPr>
+              <w:t>11.95</w:t>
+            </w:r>
+          </w:p>
+        </w:tc>
+      </w:tr>
+      <w:tr>
+        <w:tc>
+          <w:tcPr>
+            <w:tcW w:w="2695" w:type="dxa"/>
+          </w:tcPr>
+          <w:p>
+            <w:pPr>
+              <w:jc w:val="center"/>
+              <w:rPr>
+                <w:rFonts w:ascii="Times New Roman" w:hAnsi="Times New Roman" w:cs="Times New Roman"/>
+                <w:b/>
+                <w:bCs/>
+                <w:lang w:val="es-CO"/>
+              </w:rPr>
+            </w:pPr>
             <w:r>
               <w:rPr>
                 <w:rFonts w:ascii="Times New Roman" w:hAnsi="Times New Roman" w:cs="Times New Roman"/>
@@ -522,23 +556,552 @@
               </w:rPr>
               <w:t>Large</w:t>
             </w:r>
-            <w:proofErr w:type="spellEnd"/>
-          </w:p>
-        </w:tc>
-        <w:tc>
-          <w:tcPr>
-            <w:tcW w:w="2790" w:type="dxa"/>
-          </w:tcPr>
-          <w:p>
-            <w:pPr>
-              <w:jc w:val="center"/>
-              <w:rPr>
-                <w:rFonts w:ascii="Times New Roman" w:hAnsi="Times New Roman" w:cs="Times New Roman"/>
-                <w:b/>
-                <w:bCs/>
-                <w:lang w:val="es-CO"/>
-              </w:rPr>
-            </w:pPr>
+          </w:p>
+        </w:tc>
+        <w:tc>
+          <w:tcPr>
+            <w:tcW w:w="2790" w:type="dxa"/>
+          </w:tcPr>
+          <w:p>
+            <w:pPr>
+              <w:jc w:val="center"/>
+              <w:rPr>
+                <w:rFonts w:ascii="Times New Roman" w:hAnsi="Times New Roman" w:cs="Times New Roman"/>
+                <w:lang w:val="es-CO"/>
+              </w:rPr>
+            </w:pPr>
+            <w:r>
+              <w:rPr>
+                <w:rFonts w:ascii="Times New Roman" w:hAnsi="Times New Roman" w:cs="Times New Roman"/>
+                <w:lang w:val="es-CO"/>
+              </w:rPr>
+              <w:t>13.75</w:t>
+            </w:r>
+          </w:p>
+        </w:tc>
+      </w:tr>
+    </w:tbl>
+    <w:p>
+      <w:pPr>
+        <w:jc w:val="both"/>
+        <w:rPr>
+          <w:rFonts w:ascii="Times New Roman" w:hAnsi="Times New Roman" w:cs="Times New Roman"/>
+          <w:b/>
+          <w:bCs/>
+          <w:i/>
+          <w:iCs/>
+          <w:color w:val="002060"/>
+          <w:lang w:val="es-CO"/>
+        </w:rPr>
+      </w:pPr>
+    </w:p>
+    <w:p>
+      <w:pPr>
+        <w:jc w:val="both"/>
+        <w:rPr>
+          <w:rFonts w:ascii="Times New Roman" w:hAnsi="Times New Roman" w:cs="Times New Roman"/>
+          <w:b/>
+          <w:bCs/>
+          <w:i/>
+          <w:iCs/>
+          <w:color w:val="002060"/>
+          <w:lang w:val="es-CO"/>
+        </w:rPr>
+      </w:pPr>
+      <w:r>
+        <w:rPr>
+          <w:rFonts w:ascii="Times New Roman" w:hAnsi="Times New Roman" w:cs="Times New Roman"/>
+          <w:b/>
+          <w:bCs/>
+          <w:i/>
+          <w:iCs/>
+          <w:color w:val="002060"/>
+          <w:lang w:val="es-CO"/>
+        </w:rPr>
+        <w:t>Req 1.</w:t>
+      </w:r>
+    </w:p>
+    <w:p>
+      <w:pPr>
+        <w:jc w:val="both"/>
+        <w:rPr>
+          <w:rFonts w:ascii="Times New Roman" w:hAnsi="Times New Roman" w:cs="Times New Roman"/>
+          <w:b/>
+          <w:bCs/>
+          <w:lang w:val="es-CO"/>
+        </w:rPr>
+      </w:pPr>
+      <w:r>
+        <w:rPr>
+          <w:rFonts w:ascii="Times New Roman" w:hAnsi="Times New Roman" w:cs="Times New Roman"/>
+          <w:b/>
+          <w:bCs/>
+          <w:lang w:val="es-CO"/>
+        </w:rPr>
+        <w:t>Tiempo de carga</w:t>
+      </w:r>
+    </w:p>
+    <w:tbl>
+      <w:tblPr>
+        <w:tblStyle w:val="Tablaconcuadrcula"/>
+        <w:tblW w:w="0" w:type="auto"/>
+        <w:tblLook w:val="04A0" w:firstRow="1" w:lastRow="0" w:firstColumn="1" w:lastColumn="0" w:noHBand="0" w:noVBand="1"/>
+      </w:tblPr>
+      <w:tblGrid>
+        <w:gridCol w:w="2695"/>
+        <w:gridCol w:w="2790"/>
+      </w:tblGrid>
+      <w:tr>
+        <w:tc>
+          <w:tcPr>
+            <w:tcW w:w="2695" w:type="dxa"/>
+          </w:tcPr>
+          <w:p>
+            <w:pPr>
+              <w:jc w:val="center"/>
+              <w:rPr>
+                <w:rFonts w:ascii="Times New Roman" w:hAnsi="Times New Roman" w:cs="Times New Roman"/>
+                <w:b/>
+                <w:bCs/>
+                <w:i/>
+                <w:iCs/>
+                <w:lang w:val="es-CO"/>
+              </w:rPr>
+            </w:pPr>
+            <w:r>
+              <w:rPr>
+                <w:rFonts w:ascii="Times New Roman" w:hAnsi="Times New Roman" w:cs="Times New Roman"/>
+                <w:b/>
+                <w:bCs/>
+                <w:i/>
+                <w:iCs/>
+                <w:lang w:val="es-CO"/>
+              </w:rPr>
+              <w:t>Tamaño</w:t>
+            </w:r>
+            <w:r>
+              <w:rPr>
+                <w:rFonts w:ascii="Times New Roman" w:hAnsi="Times New Roman" w:cs="Times New Roman"/>
+                <w:b/>
+                <w:bCs/>
+                <w:i/>
+                <w:iCs/>
+                <w:lang w:val="es-CO"/>
+              </w:rPr>
+              <w:t xml:space="preserve"> del archivo</w:t>
+            </w:r>
+          </w:p>
+        </w:tc>
+        <w:tc>
+          <w:tcPr>
+            <w:tcW w:w="2790" w:type="dxa"/>
+          </w:tcPr>
+          <w:p>
+            <w:pPr>
+              <w:jc w:val="center"/>
+              <w:rPr>
+                <w:rFonts w:ascii="Times New Roman" w:hAnsi="Times New Roman" w:cs="Times New Roman"/>
+                <w:b/>
+                <w:bCs/>
+                <w:i/>
+                <w:iCs/>
+              </w:rPr>
+            </w:pPr>
+            <w:r>
+              <w:rPr>
+                <w:rFonts w:ascii="Times New Roman" w:hAnsi="Times New Roman" w:cs="Times New Roman"/>
+                <w:b/>
+                <w:bCs/>
+                <w:i/>
+                <w:iCs/>
+                <w:lang w:val="es-CO"/>
+              </w:rPr>
+              <w:t>Tiempo de Ejecución [ms]</w:t>
+            </w:r>
+          </w:p>
+        </w:tc>
+      </w:tr>
+      <w:tr>
+        <w:tc>
+          <w:tcPr>
+            <w:tcW w:w="2695" w:type="dxa"/>
+          </w:tcPr>
+          <w:p>
+            <w:pPr>
+              <w:jc w:val="center"/>
+              <w:rPr>
+                <w:rFonts w:ascii="Times New Roman" w:hAnsi="Times New Roman" w:cs="Times New Roman"/>
+                <w:b/>
+                <w:bCs/>
+                <w:lang w:val="es-CO"/>
+              </w:rPr>
+            </w:pPr>
+            <w:r>
+              <w:rPr>
+                <w:rFonts w:ascii="Times New Roman" w:hAnsi="Times New Roman" w:cs="Times New Roman"/>
+                <w:b/>
+                <w:bCs/>
+                <w:lang w:val="es-CO"/>
+              </w:rPr>
+              <w:t>Small</w:t>
+            </w:r>
+          </w:p>
+        </w:tc>
+        <w:tc>
+          <w:tcPr>
+            <w:tcW w:w="2790" w:type="dxa"/>
+          </w:tcPr>
+          <w:p>
+            <w:pPr>
+              <w:jc w:val="center"/>
+              <w:rPr>
+                <w:rFonts w:ascii="Times New Roman" w:hAnsi="Times New Roman" w:cs="Times New Roman"/>
+                <w:lang w:val="es-CO"/>
+              </w:rPr>
+            </w:pPr>
+            <w:r>
+              <w:rPr>
+                <w:rFonts w:ascii="Times New Roman" w:hAnsi="Times New Roman" w:cs="Times New Roman"/>
+                <w:lang w:val="es-CO"/>
+              </w:rPr>
+              <w:t>15.625</w:t>
+            </w:r>
+          </w:p>
+        </w:tc>
+      </w:tr>
+      <w:tr>
+        <w:tc>
+          <w:tcPr>
+            <w:tcW w:w="2695" w:type="dxa"/>
+          </w:tcPr>
+          <w:p>
+            <w:pPr>
+              <w:jc w:val="center"/>
+              <w:rPr>
+                <w:rFonts w:ascii="Times New Roman" w:hAnsi="Times New Roman" w:cs="Times New Roman"/>
+                <w:b/>
+                <w:bCs/>
+                <w:lang w:val="es-CO"/>
+              </w:rPr>
+            </w:pPr>
+            <w:r>
+              <w:rPr>
+                <w:rFonts w:ascii="Times New Roman" w:hAnsi="Times New Roman" w:cs="Times New Roman"/>
+                <w:b/>
+                <w:bCs/>
+                <w:lang w:val="es-CO"/>
+              </w:rPr>
+              <w:t>5%</w:t>
+            </w:r>
+          </w:p>
+        </w:tc>
+        <w:tc>
+          <w:tcPr>
+            <w:tcW w:w="2790" w:type="dxa"/>
+          </w:tcPr>
+          <w:p>
+            <w:pPr>
+              <w:jc w:val="center"/>
+              <w:rPr>
+                <w:rFonts w:ascii="Times New Roman" w:hAnsi="Times New Roman" w:cs="Times New Roman"/>
+                <w:lang w:val="es-CO"/>
+              </w:rPr>
+            </w:pPr>
+            <w:r>
+              <w:rPr>
+                <w:rFonts w:ascii="Times New Roman" w:hAnsi="Times New Roman" w:cs="Times New Roman"/>
+                <w:lang w:val="es-CO"/>
+              </w:rPr>
+              <w:t>15.625</w:t>
+            </w:r>
+          </w:p>
+        </w:tc>
+      </w:tr>
+      <w:tr>
+        <w:tc>
+          <w:tcPr>
+            <w:tcW w:w="2695" w:type="dxa"/>
+          </w:tcPr>
+          <w:p>
+            <w:pPr>
+              <w:jc w:val="center"/>
+              <w:rPr>
+                <w:rFonts w:ascii="Times New Roman" w:hAnsi="Times New Roman" w:cs="Times New Roman"/>
+                <w:b/>
+                <w:bCs/>
+                <w:lang w:val="es-CO"/>
+              </w:rPr>
+            </w:pPr>
+            <w:r>
+              <w:rPr>
+                <w:rFonts w:ascii="Times New Roman" w:hAnsi="Times New Roman" w:cs="Times New Roman"/>
+                <w:b/>
+                <w:bCs/>
+                <w:lang w:val="es-CO"/>
+              </w:rPr>
+              <w:t>10%</w:t>
+            </w:r>
+          </w:p>
+        </w:tc>
+        <w:tc>
+          <w:tcPr>
+            <w:tcW w:w="2790" w:type="dxa"/>
+          </w:tcPr>
+          <w:p>
+            <w:pPr>
+              <w:jc w:val="center"/>
+              <w:rPr>
+                <w:rFonts w:ascii="Times New Roman" w:hAnsi="Times New Roman" w:cs="Times New Roman"/>
+                <w:lang w:val="es-CO"/>
+              </w:rPr>
+            </w:pPr>
+            <w:r>
+              <w:rPr>
+                <w:rFonts w:ascii="Times New Roman" w:hAnsi="Times New Roman" w:cs="Times New Roman"/>
+                <w:lang w:val="es-CO"/>
+              </w:rPr>
+              <w:t>15.625</w:t>
+            </w:r>
+          </w:p>
+        </w:tc>
+      </w:tr>
+      <w:tr>
+        <w:tc>
+          <w:tcPr>
+            <w:tcW w:w="2695" w:type="dxa"/>
+          </w:tcPr>
+          <w:p>
+            <w:pPr>
+              <w:jc w:val="center"/>
+              <w:rPr>
+                <w:rFonts w:ascii="Times New Roman" w:hAnsi="Times New Roman" w:cs="Times New Roman"/>
+                <w:b/>
+                <w:bCs/>
+                <w:lang w:val="es-CO"/>
+              </w:rPr>
+            </w:pPr>
+            <w:r>
+              <w:rPr>
+                <w:rFonts w:ascii="Times New Roman" w:hAnsi="Times New Roman" w:cs="Times New Roman"/>
+                <w:b/>
+                <w:bCs/>
+                <w:lang w:val="es-CO"/>
+              </w:rPr>
+              <w:t>20%</w:t>
+            </w:r>
+          </w:p>
+        </w:tc>
+        <w:tc>
+          <w:tcPr>
+            <w:tcW w:w="2790" w:type="dxa"/>
+          </w:tcPr>
+          <w:p>
+            <w:pPr>
+              <w:jc w:val="center"/>
+              <w:rPr>
+                <w:rFonts w:ascii="Times New Roman" w:hAnsi="Times New Roman" w:cs="Times New Roman"/>
+                <w:lang w:val="es-CO"/>
+              </w:rPr>
+            </w:pPr>
+            <w:r>
+              <w:rPr>
+                <w:rFonts w:ascii="Times New Roman" w:hAnsi="Times New Roman" w:cs="Times New Roman"/>
+                <w:lang w:val="es-CO"/>
+              </w:rPr>
+              <w:t>15.625</w:t>
+            </w:r>
+          </w:p>
+        </w:tc>
+      </w:tr>
+      <w:tr>
+        <w:tc>
+          <w:tcPr>
+            <w:tcW w:w="2695" w:type="dxa"/>
+          </w:tcPr>
+          <w:p>
+            <w:pPr>
+              <w:jc w:val="center"/>
+              <w:rPr>
+                <w:rFonts w:ascii="Times New Roman" w:hAnsi="Times New Roman" w:cs="Times New Roman"/>
+                <w:b/>
+                <w:bCs/>
+                <w:lang w:val="es-CO"/>
+              </w:rPr>
+            </w:pPr>
+            <w:r>
+              <w:rPr>
+                <w:rFonts w:ascii="Times New Roman" w:hAnsi="Times New Roman" w:cs="Times New Roman"/>
+                <w:b/>
+                <w:bCs/>
+                <w:lang w:val="es-CO"/>
+              </w:rPr>
+              <w:t>30%</w:t>
+            </w:r>
+          </w:p>
+        </w:tc>
+        <w:tc>
+          <w:tcPr>
+            <w:tcW w:w="2790" w:type="dxa"/>
+          </w:tcPr>
+          <w:p>
+            <w:pPr>
+              <w:jc w:val="center"/>
+              <w:rPr>
+                <w:rFonts w:ascii="Times New Roman" w:hAnsi="Times New Roman" w:cs="Times New Roman"/>
+                <w:lang w:val="es-CO"/>
+              </w:rPr>
+            </w:pPr>
+            <w:r>
+              <w:rPr>
+                <w:rFonts w:ascii="Times New Roman" w:hAnsi="Times New Roman" w:cs="Times New Roman"/>
+                <w:lang w:val="es-CO"/>
+              </w:rPr>
+              <w:t>15.625</w:t>
+            </w:r>
+          </w:p>
+        </w:tc>
+      </w:tr>
+      <w:tr>
+        <w:tc>
+          <w:tcPr>
+            <w:tcW w:w="2695" w:type="dxa"/>
+          </w:tcPr>
+          <w:p>
+            <w:pPr>
+              <w:jc w:val="center"/>
+              <w:rPr>
+                <w:rFonts w:ascii="Times New Roman" w:hAnsi="Times New Roman" w:cs="Times New Roman"/>
+                <w:b/>
+                <w:bCs/>
+                <w:lang w:val="es-CO"/>
+              </w:rPr>
+            </w:pPr>
+            <w:r>
+              <w:rPr>
+                <w:rFonts w:ascii="Times New Roman" w:hAnsi="Times New Roman" w:cs="Times New Roman"/>
+                <w:b/>
+                <w:bCs/>
+                <w:lang w:val="es-CO"/>
+              </w:rPr>
+              <w:t>50%</w:t>
+            </w:r>
+          </w:p>
+        </w:tc>
+        <w:tc>
+          <w:tcPr>
+            <w:tcW w:w="2790" w:type="dxa"/>
+          </w:tcPr>
+          <w:p>
+            <w:pPr>
+              <w:jc w:val="center"/>
+              <w:rPr>
+                <w:rFonts w:ascii="Times New Roman" w:hAnsi="Times New Roman" w:cs="Times New Roman"/>
+                <w:lang w:val="es-CO"/>
+              </w:rPr>
+            </w:pPr>
+            <w:r>
+              <w:rPr>
+                <w:rFonts w:ascii="Times New Roman" w:hAnsi="Times New Roman" w:cs="Times New Roman"/>
+                <w:lang w:val="es-CO"/>
+              </w:rPr>
+              <w:t>15.625</w:t>
+            </w:r>
+          </w:p>
+        </w:tc>
+      </w:tr>
+      <w:tr>
+        <w:tc>
+          <w:tcPr>
+            <w:tcW w:w="2695" w:type="dxa"/>
+          </w:tcPr>
+          <w:p>
+            <w:pPr>
+              <w:jc w:val="center"/>
+              <w:rPr>
+                <w:rFonts w:ascii="Times New Roman" w:hAnsi="Times New Roman" w:cs="Times New Roman"/>
+                <w:b/>
+                <w:bCs/>
+                <w:lang w:val="es-CO"/>
+              </w:rPr>
+            </w:pPr>
+            <w:r>
+              <w:rPr>
+                <w:rFonts w:ascii="Times New Roman" w:hAnsi="Times New Roman" w:cs="Times New Roman"/>
+                <w:b/>
+                <w:bCs/>
+                <w:lang w:val="es-CO"/>
+              </w:rPr>
+              <w:t>80%</w:t>
+            </w:r>
+          </w:p>
+        </w:tc>
+        <w:tc>
+          <w:tcPr>
+            <w:tcW w:w="2790" w:type="dxa"/>
+          </w:tcPr>
+          <w:p>
+            <w:pPr>
+              <w:jc w:val="center"/>
+              <w:rPr>
+                <w:rFonts w:ascii="Times New Roman" w:hAnsi="Times New Roman" w:cs="Times New Roman"/>
+                <w:lang w:val="es-CO"/>
+              </w:rPr>
+            </w:pPr>
+            <w:r>
+              <w:rPr>
+                <w:rFonts w:ascii="Times New Roman" w:hAnsi="Times New Roman" w:cs="Times New Roman"/>
+                <w:lang w:val="es-CO"/>
+              </w:rPr>
+              <w:t>31.25</w:t>
+            </w:r>
+          </w:p>
+        </w:tc>
+      </w:tr>
+      <w:tr>
+        <w:tc>
+          <w:tcPr>
+            <w:tcW w:w="2695" w:type="dxa"/>
+          </w:tcPr>
+          <w:p>
+            <w:pPr>
+              <w:jc w:val="center"/>
+              <w:rPr>
+                <w:rFonts w:ascii="Times New Roman" w:hAnsi="Times New Roman" w:cs="Times New Roman"/>
+                <w:b/>
+                <w:bCs/>
+                <w:lang w:val="es-CO"/>
+              </w:rPr>
+            </w:pPr>
+            <w:r>
+              <w:rPr>
+                <w:rFonts w:ascii="Times New Roman" w:hAnsi="Times New Roman" w:cs="Times New Roman"/>
+                <w:b/>
+                <w:bCs/>
+                <w:lang w:val="es-CO"/>
+              </w:rPr>
+              <w:t>Large</w:t>
+            </w:r>
+          </w:p>
+        </w:tc>
+        <w:tc>
+          <w:tcPr>
+            <w:tcW w:w="2790" w:type="dxa"/>
+          </w:tcPr>
+          <w:p>
+            <w:pPr>
+              <w:jc w:val="center"/>
+              <w:rPr>
+                <w:rFonts w:ascii="Times New Roman" w:hAnsi="Times New Roman" w:cs="Times New Roman"/>
+                <w:lang w:val="es-CO"/>
+              </w:rPr>
+            </w:pPr>
+            <w:r>
+              <w:rPr>
+                <w:rFonts w:ascii="Times New Roman" w:hAnsi="Times New Roman" w:cs="Times New Roman"/>
+                <w:lang w:val="es-CO"/>
+              </w:rPr>
+              <w:t>31.25</w:t>
+            </w:r>
           </w:p>
         </w:tc>
       </w:tr>
@@ -805,11 +1368,16 @@
               <w:jc w:val="center"/>
               <w:rPr>
                 <w:rFonts w:ascii="Times New Roman" w:hAnsi="Times New Roman" w:cs="Times New Roman"/>
-                <w:b/>
-                <w:bCs/>
-                <w:lang w:val="es-CO"/>
-              </w:rPr>
-            </w:pPr>
+                <w:lang w:val="es-CO"/>
+              </w:rPr>
+            </w:pPr>
+            <w:r>
+              <w:rPr>
+                <w:rFonts w:ascii="Times New Roman" w:hAnsi="Times New Roman" w:cs="Times New Roman"/>
+                <w:lang w:val="es-CO"/>
+              </w:rPr>
+              <w:t>46.875</w:t>
+            </w:r>
           </w:p>
         </w:tc>
       </w:tr>
@@ -848,11 +1416,16 @@
               <w:jc w:val="center"/>
               <w:rPr>
                 <w:rFonts w:ascii="Times New Roman" w:hAnsi="Times New Roman" w:cs="Times New Roman"/>
-                <w:b/>
-                <w:bCs/>
-                <w:lang w:val="es-CO"/>
-              </w:rPr>
-            </w:pPr>
+                <w:lang w:val="es-CO"/>
+              </w:rPr>
+            </w:pPr>
+            <w:r>
+              <w:rPr>
+                <w:rFonts w:ascii="Times New Roman" w:hAnsi="Times New Roman" w:cs="Times New Roman"/>
+                <w:lang w:val="es-CO"/>
+              </w:rPr>
+              <w:t>187.5</w:t>
+            </w:r>
           </w:p>
         </w:tc>
       </w:tr>
@@ -891,36 +1464,42 @@
               <w:jc w:val="center"/>
               <w:rPr>
                 <w:rFonts w:ascii="Times New Roman" w:hAnsi="Times New Roman" w:cs="Times New Roman"/>
-                <w:b/>
-                <w:bCs/>
-                <w:lang w:val="es-CO"/>
-              </w:rPr>
-            </w:pPr>
-          </w:p>
-        </w:tc>
-      </w:tr>
-      <w:tr>
-        <w:tc>
-          <w:tcPr>
-            <w:tcW w:w="2695" w:type="dxa"/>
-          </w:tcPr>
-          <w:p>
-            <w:pPr>
-              <w:jc w:val="center"/>
-              <w:rPr>
-                <w:rFonts w:ascii="Times New Roman" w:hAnsi="Times New Roman" w:cs="Times New Roman"/>
-                <w:b/>
-                <w:bCs/>
-                <w:lang w:val="es-CO"/>
-              </w:rPr>
-            </w:pPr>
-            <w:r>
-              <w:rPr>
-                <w:rFonts w:ascii="Times New Roman" w:hAnsi="Times New Roman" w:cs="Times New Roman"/>
-                <w:b/>
-                <w:bCs/>
-                <w:lang w:val="es-CO"/>
-              </w:rPr>
+                <w:lang w:val="es-CO"/>
+              </w:rPr>
+            </w:pPr>
+            <w:r>
+              <w:rPr>
+                <w:rFonts w:ascii="Times New Roman" w:hAnsi="Times New Roman" w:cs="Times New Roman"/>
+                <w:lang w:val="es-CO"/>
+              </w:rPr>
+              <w:t>234.375</w:t>
+            </w:r>
+          </w:p>
+        </w:tc>
+      </w:tr>
+      <w:tr>
+        <w:tc>
+          <w:tcPr>
+            <w:tcW w:w="2695" w:type="dxa"/>
+          </w:tcPr>
+          <w:p>
+            <w:pPr>
+              <w:jc w:val="center"/>
+              <w:rPr>
+                <w:rFonts w:ascii="Times New Roman" w:hAnsi="Times New Roman" w:cs="Times New Roman"/>
+                <w:b/>
+                <w:bCs/>
+                <w:lang w:val="es-CO"/>
+              </w:rPr>
+            </w:pPr>
+            <w:r>
+              <w:rPr>
+                <w:rFonts w:ascii="Times New Roman" w:hAnsi="Times New Roman" w:cs="Times New Roman"/>
+                <w:b/>
+                <w:bCs/>
+                <w:lang w:val="es-CO"/>
+              </w:rPr>
+              <w:lastRenderedPageBreak/>
               <w:t>20%</w:t>
             </w:r>
           </w:p>
@@ -934,11 +1513,16 @@
               <w:jc w:val="center"/>
               <w:rPr>
                 <w:rFonts w:ascii="Times New Roman" w:hAnsi="Times New Roman" w:cs="Times New Roman"/>
-                <w:b/>
-                <w:bCs/>
-                <w:lang w:val="es-CO"/>
-              </w:rPr>
-            </w:pPr>
+                <w:lang w:val="es-CO"/>
+              </w:rPr>
+            </w:pPr>
+            <w:r>
+              <w:rPr>
+                <w:rFonts w:ascii="Times New Roman" w:hAnsi="Times New Roman" w:cs="Times New Roman"/>
+                <w:lang w:val="es-CO"/>
+              </w:rPr>
+              <w:t>343.75</w:t>
+            </w:r>
           </w:p>
         </w:tc>
       </w:tr>
@@ -977,11 +1561,16 @@
               <w:jc w:val="center"/>
               <w:rPr>
                 <w:rFonts w:ascii="Times New Roman" w:hAnsi="Times New Roman" w:cs="Times New Roman"/>
-                <w:b/>
-                <w:bCs/>
-                <w:lang w:val="es-CO"/>
-              </w:rPr>
-            </w:pPr>
+                <w:lang w:val="es-CO"/>
+              </w:rPr>
+            </w:pPr>
+            <w:r>
+              <w:rPr>
+                <w:rFonts w:ascii="Times New Roman" w:hAnsi="Times New Roman" w:cs="Times New Roman"/>
+                <w:lang w:val="es-CO"/>
+              </w:rPr>
+              <w:t>546.87</w:t>
+            </w:r>
           </w:p>
         </w:tc>
       </w:tr>
@@ -1020,11 +1609,16 @@
               <w:jc w:val="center"/>
               <w:rPr>
                 <w:rFonts w:ascii="Times New Roman" w:hAnsi="Times New Roman" w:cs="Times New Roman"/>
-                <w:b/>
-                <w:bCs/>
-                <w:lang w:val="es-CO"/>
-              </w:rPr>
-            </w:pPr>
+                <w:lang w:val="es-CO"/>
+              </w:rPr>
+            </w:pPr>
+            <w:r>
+              <w:rPr>
+                <w:rFonts w:ascii="Times New Roman" w:hAnsi="Times New Roman" w:cs="Times New Roman"/>
+                <w:lang w:val="es-CO"/>
+              </w:rPr>
+              <w:t>671.87</w:t>
+            </w:r>
           </w:p>
         </w:tc>
       </w:tr>
@@ -1063,30 +1657,34 @@
               <w:jc w:val="center"/>
               <w:rPr>
                 <w:rFonts w:ascii="Times New Roman" w:hAnsi="Times New Roman" w:cs="Times New Roman"/>
-                <w:b/>
-                <w:bCs/>
-                <w:lang w:val="es-CO"/>
-              </w:rPr>
-            </w:pPr>
-          </w:p>
-        </w:tc>
-      </w:tr>
-      <w:tr>
-        <w:tc>
-          <w:tcPr>
-            <w:tcW w:w="2695" w:type="dxa"/>
-          </w:tcPr>
-          <w:p>
-            <w:pPr>
-              <w:jc w:val="center"/>
-              <w:rPr>
-                <w:rFonts w:ascii="Times New Roman" w:hAnsi="Times New Roman" w:cs="Times New Roman"/>
-                <w:b/>
-                <w:bCs/>
-                <w:lang w:val="es-CO"/>
-              </w:rPr>
-            </w:pPr>
-            <w:proofErr w:type="spellStart"/>
+                <w:lang w:val="es-CO"/>
+              </w:rPr>
+            </w:pPr>
+            <w:r>
+              <w:rPr>
+                <w:rFonts w:ascii="Times New Roman" w:hAnsi="Times New Roman" w:cs="Times New Roman"/>
+                <w:lang w:val="es-CO"/>
+              </w:rPr>
+              <w:t>687.5</w:t>
+            </w:r>
+          </w:p>
+        </w:tc>
+      </w:tr>
+      <w:tr>
+        <w:tc>
+          <w:tcPr>
+            <w:tcW w:w="2695" w:type="dxa"/>
+          </w:tcPr>
+          <w:p>
+            <w:pPr>
+              <w:jc w:val="center"/>
+              <w:rPr>
+                <w:rFonts w:ascii="Times New Roman" w:hAnsi="Times New Roman" w:cs="Times New Roman"/>
+                <w:b/>
+                <w:bCs/>
+                <w:lang w:val="es-CO"/>
+              </w:rPr>
+            </w:pPr>
             <w:r>
               <w:rPr>
                 <w:rFonts w:ascii="Times New Roman" w:hAnsi="Times New Roman" w:cs="Times New Roman"/>
@@ -1096,23 +1694,27 @@
               </w:rPr>
               <w:t>Large</w:t>
             </w:r>
-            <w:proofErr w:type="spellEnd"/>
-          </w:p>
-        </w:tc>
-        <w:tc>
-          <w:tcPr>
-            <w:tcW w:w="2790" w:type="dxa"/>
-          </w:tcPr>
-          <w:p>
-            <w:pPr>
-              <w:jc w:val="center"/>
-              <w:rPr>
-                <w:rFonts w:ascii="Times New Roman" w:hAnsi="Times New Roman" w:cs="Times New Roman"/>
-                <w:b/>
-                <w:bCs/>
-                <w:lang w:val="es-CO"/>
-              </w:rPr>
-            </w:pPr>
+          </w:p>
+        </w:tc>
+        <w:tc>
+          <w:tcPr>
+            <w:tcW w:w="2790" w:type="dxa"/>
+          </w:tcPr>
+          <w:p>
+            <w:pPr>
+              <w:jc w:val="center"/>
+              <w:rPr>
+                <w:rFonts w:ascii="Times New Roman" w:hAnsi="Times New Roman" w:cs="Times New Roman"/>
+                <w:lang w:val="es-CO"/>
+              </w:rPr>
+            </w:pPr>
+            <w:r>
+              <w:rPr>
+                <w:rFonts w:ascii="Times New Roman" w:hAnsi="Times New Roman" w:cs="Times New Roman"/>
+                <w:lang w:val="es-CO"/>
+              </w:rPr>
+              <w:t>718.75</w:t>
+            </w:r>
           </w:p>
         </w:tc>
       </w:tr>
@@ -1180,28 +1782,6 @@
         </w:rPr>
         <w:t>Uso de Memoria</w:t>
       </w:r>
-    </w:p>
-    <w:p>
-      <w:pPr>
-        <w:jc w:val="both"/>
-        <w:rPr>
-          <w:rFonts w:ascii="Times New Roman" w:hAnsi="Times New Roman" w:cs="Times New Roman"/>
-          <w:b/>
-          <w:bCs/>
-          <w:lang w:val="es-CO"/>
-        </w:rPr>
-      </w:pPr>
-    </w:p>
-    <w:p>
-      <w:pPr>
-        <w:jc w:val="both"/>
-        <w:rPr>
-          <w:rFonts w:ascii="Times New Roman" w:hAnsi="Times New Roman" w:cs="Times New Roman"/>
-          <w:b/>
-          <w:bCs/>
-          <w:lang w:val="es-CO"/>
-        </w:rPr>
-      </w:pPr>
     </w:p>
     <w:p>
       <w:pPr>
@@ -1399,11 +1979,16 @@
               <w:jc w:val="center"/>
               <w:rPr>
                 <w:rFonts w:ascii="Times New Roman" w:hAnsi="Times New Roman" w:cs="Times New Roman"/>
-                <w:b/>
-                <w:bCs/>
-                <w:lang w:val="es-CO"/>
-              </w:rPr>
-            </w:pPr>
+                <w:lang w:val="es-CO"/>
+              </w:rPr>
+            </w:pPr>
+            <w:r>
+              <w:rPr>
+                <w:rFonts w:ascii="Times New Roman" w:hAnsi="Times New Roman" w:cs="Times New Roman"/>
+                <w:lang w:val="es-CO"/>
+              </w:rPr>
+              <w:t>0.0</w:t>
+            </w:r>
           </w:p>
         </w:tc>
       </w:tr>
@@ -1442,11 +2027,16 @@
               <w:jc w:val="center"/>
               <w:rPr>
                 <w:rFonts w:ascii="Times New Roman" w:hAnsi="Times New Roman" w:cs="Times New Roman"/>
-                <w:b/>
-                <w:bCs/>
-                <w:lang w:val="es-CO"/>
-              </w:rPr>
-            </w:pPr>
+                <w:lang w:val="es-CO"/>
+              </w:rPr>
+            </w:pPr>
+            <w:r>
+              <w:rPr>
+                <w:rFonts w:ascii="Times New Roman" w:hAnsi="Times New Roman" w:cs="Times New Roman"/>
+                <w:lang w:val="es-CO"/>
+              </w:rPr>
+              <w:t>0.0</w:t>
+            </w:r>
           </w:p>
         </w:tc>
       </w:tr>
@@ -1485,11 +2075,16 @@
               <w:jc w:val="center"/>
               <w:rPr>
                 <w:rFonts w:ascii="Times New Roman" w:hAnsi="Times New Roman" w:cs="Times New Roman"/>
-                <w:b/>
-                <w:bCs/>
-                <w:lang w:val="es-CO"/>
-              </w:rPr>
-            </w:pPr>
+                <w:lang w:val="es-CO"/>
+              </w:rPr>
+            </w:pPr>
+            <w:r>
+              <w:rPr>
+                <w:rFonts w:ascii="Times New Roman" w:hAnsi="Times New Roman" w:cs="Times New Roman"/>
+                <w:lang w:val="es-CO"/>
+              </w:rPr>
+              <w:t>15.625</w:t>
+            </w:r>
           </w:p>
         </w:tc>
       </w:tr>
@@ -1528,11 +2123,16 @@
               <w:jc w:val="center"/>
               <w:rPr>
                 <w:rFonts w:ascii="Times New Roman" w:hAnsi="Times New Roman" w:cs="Times New Roman"/>
-                <w:b/>
-                <w:bCs/>
-                <w:lang w:val="es-CO"/>
-              </w:rPr>
-            </w:pPr>
+                <w:lang w:val="es-CO"/>
+              </w:rPr>
+            </w:pPr>
+            <w:r>
+              <w:rPr>
+                <w:rFonts w:ascii="Times New Roman" w:hAnsi="Times New Roman" w:cs="Times New Roman"/>
+                <w:lang w:val="es-CO"/>
+              </w:rPr>
+              <w:t>15.625</w:t>
+            </w:r>
           </w:p>
         </w:tc>
       </w:tr>
@@ -1571,11 +2171,16 @@
               <w:jc w:val="center"/>
               <w:rPr>
                 <w:rFonts w:ascii="Times New Roman" w:hAnsi="Times New Roman" w:cs="Times New Roman"/>
-                <w:b/>
-                <w:bCs/>
-                <w:lang w:val="es-CO"/>
-              </w:rPr>
-            </w:pPr>
+                <w:lang w:val="es-CO"/>
+              </w:rPr>
+            </w:pPr>
+            <w:r>
+              <w:rPr>
+                <w:rFonts w:ascii="Times New Roman" w:hAnsi="Times New Roman" w:cs="Times New Roman"/>
+                <w:lang w:val="es-CO"/>
+              </w:rPr>
+              <w:t>15.625</w:t>
+            </w:r>
           </w:p>
         </w:tc>
       </w:tr>
@@ -1614,11 +2219,16 @@
               <w:jc w:val="center"/>
               <w:rPr>
                 <w:rFonts w:ascii="Times New Roman" w:hAnsi="Times New Roman" w:cs="Times New Roman"/>
-                <w:b/>
-                <w:bCs/>
-                <w:lang w:val="es-CO"/>
-              </w:rPr>
-            </w:pPr>
+                <w:lang w:val="es-CO"/>
+              </w:rPr>
+            </w:pPr>
+            <w:r>
+              <w:rPr>
+                <w:rFonts w:ascii="Times New Roman" w:hAnsi="Times New Roman" w:cs="Times New Roman"/>
+                <w:lang w:val="es-CO"/>
+              </w:rPr>
+              <w:t>15.625</w:t>
+            </w:r>
           </w:p>
         </w:tc>
       </w:tr>
@@ -1657,30 +2267,34 @@
               <w:jc w:val="center"/>
               <w:rPr>
                 <w:rFonts w:ascii="Times New Roman" w:hAnsi="Times New Roman" w:cs="Times New Roman"/>
-                <w:b/>
-                <w:bCs/>
-                <w:lang w:val="es-CO"/>
-              </w:rPr>
-            </w:pPr>
-          </w:p>
-        </w:tc>
-      </w:tr>
-      <w:tr>
-        <w:tc>
-          <w:tcPr>
-            <w:tcW w:w="2695" w:type="dxa"/>
-          </w:tcPr>
-          <w:p>
-            <w:pPr>
-              <w:jc w:val="center"/>
-              <w:rPr>
-                <w:rFonts w:ascii="Times New Roman" w:hAnsi="Times New Roman" w:cs="Times New Roman"/>
-                <w:b/>
-                <w:bCs/>
-                <w:lang w:val="es-CO"/>
-              </w:rPr>
-            </w:pPr>
-            <w:proofErr w:type="spellStart"/>
+                <w:lang w:val="es-CO"/>
+              </w:rPr>
+            </w:pPr>
+            <w:r>
+              <w:rPr>
+                <w:rFonts w:ascii="Times New Roman" w:hAnsi="Times New Roman" w:cs="Times New Roman"/>
+                <w:lang w:val="es-CO"/>
+              </w:rPr>
+              <w:t>15.625</w:t>
+            </w:r>
+          </w:p>
+        </w:tc>
+      </w:tr>
+      <w:tr>
+        <w:tc>
+          <w:tcPr>
+            <w:tcW w:w="2695" w:type="dxa"/>
+          </w:tcPr>
+          <w:p>
+            <w:pPr>
+              <w:jc w:val="center"/>
+              <w:rPr>
+                <w:rFonts w:ascii="Times New Roman" w:hAnsi="Times New Roman" w:cs="Times New Roman"/>
+                <w:b/>
+                <w:bCs/>
+                <w:lang w:val="es-CO"/>
+              </w:rPr>
+            </w:pPr>
             <w:r>
               <w:rPr>
                 <w:rFonts w:ascii="Times New Roman" w:hAnsi="Times New Roman" w:cs="Times New Roman"/>
@@ -1690,23 +2304,27 @@
               </w:rPr>
               <w:t>Large</w:t>
             </w:r>
-            <w:proofErr w:type="spellEnd"/>
-          </w:p>
-        </w:tc>
-        <w:tc>
-          <w:tcPr>
-            <w:tcW w:w="2790" w:type="dxa"/>
-          </w:tcPr>
-          <w:p>
-            <w:pPr>
-              <w:jc w:val="center"/>
-              <w:rPr>
-                <w:rFonts w:ascii="Times New Roman" w:hAnsi="Times New Roman" w:cs="Times New Roman"/>
-                <w:b/>
-                <w:bCs/>
-                <w:lang w:val="es-CO"/>
-              </w:rPr>
-            </w:pPr>
+          </w:p>
+        </w:tc>
+        <w:tc>
+          <w:tcPr>
+            <w:tcW w:w="2790" w:type="dxa"/>
+          </w:tcPr>
+          <w:p>
+            <w:pPr>
+              <w:jc w:val="center"/>
+              <w:rPr>
+                <w:rFonts w:ascii="Times New Roman" w:hAnsi="Times New Roman" w:cs="Times New Roman"/>
+                <w:lang w:val="es-CO"/>
+              </w:rPr>
+            </w:pPr>
+            <w:r>
+              <w:rPr>
+                <w:rFonts w:ascii="Times New Roman" w:hAnsi="Times New Roman" w:cs="Times New Roman"/>
+                <w:lang w:val="es-CO"/>
+              </w:rPr>
+              <w:t>15.625</w:t>
+            </w:r>
           </w:p>
         </w:tc>
       </w:tr>
@@ -1947,11 +2565,23 @@
               <w:jc w:val="center"/>
               <w:rPr>
                 <w:rFonts w:ascii="Times New Roman" w:hAnsi="Times New Roman" w:cs="Times New Roman"/>
-                <w:b/>
-                <w:bCs/>
-                <w:lang w:val="es-CO"/>
-              </w:rPr>
-            </w:pPr>
+                <w:lang w:val="es-CO"/>
+              </w:rPr>
+            </w:pPr>
+            <w:r>
+              <w:rPr>
+                <w:rFonts w:ascii="Times New Roman" w:hAnsi="Times New Roman" w:cs="Times New Roman"/>
+                <w:lang w:val="es-CO"/>
+              </w:rPr>
+              <w:t xml:space="preserve">0.0 o </w:t>
+            </w:r>
+            <w:r>
+              <w:rPr>
+                <w:rFonts w:ascii="Times New Roman" w:hAnsi="Times New Roman" w:cs="Times New Roman"/>
+                <w:lang w:val="es-CO"/>
+              </w:rPr>
+              <w:t>15.625</w:t>
+            </w:r>
           </w:p>
         </w:tc>
       </w:tr>
@@ -1990,11 +2620,30 @@
               <w:jc w:val="center"/>
               <w:rPr>
                 <w:rFonts w:ascii="Times New Roman" w:hAnsi="Times New Roman" w:cs="Times New Roman"/>
-                <w:b/>
-                <w:bCs/>
-                <w:lang w:val="es-CO"/>
-              </w:rPr>
-            </w:pPr>
+                <w:lang w:val="es-CO"/>
+              </w:rPr>
+            </w:pPr>
+            <w:r>
+              <w:rPr>
+                <w:rFonts w:ascii="Times New Roman" w:hAnsi="Times New Roman" w:cs="Times New Roman"/>
+                <w:lang w:val="es-CO"/>
+              </w:rPr>
+              <w:t>0.0</w:t>
+            </w:r>
+            <w:r>
+              <w:rPr>
+                <w:rFonts w:ascii="Times New Roman" w:hAnsi="Times New Roman" w:cs="Times New Roman"/>
+                <w:lang w:val="es-CO"/>
+              </w:rPr>
+              <w:t xml:space="preserve"> o </w:t>
+            </w:r>
+            <w:r>
+              <w:rPr>
+                <w:rFonts w:ascii="Times New Roman" w:hAnsi="Times New Roman" w:cs="Times New Roman"/>
+                <w:lang w:val="es-CO"/>
+              </w:rPr>
+              <w:t>15.625</w:t>
+            </w:r>
           </w:p>
         </w:tc>
       </w:tr>
@@ -2033,11 +2682,30 @@
               <w:jc w:val="center"/>
               <w:rPr>
                 <w:rFonts w:ascii="Times New Roman" w:hAnsi="Times New Roman" w:cs="Times New Roman"/>
-                <w:b/>
-                <w:bCs/>
-                <w:lang w:val="es-CO"/>
-              </w:rPr>
-            </w:pPr>
+                <w:lang w:val="es-CO"/>
+              </w:rPr>
+            </w:pPr>
+            <w:r>
+              <w:rPr>
+                <w:rFonts w:ascii="Times New Roman" w:hAnsi="Times New Roman" w:cs="Times New Roman"/>
+                <w:lang w:val="es-CO"/>
+              </w:rPr>
+              <w:t>0.0</w:t>
+            </w:r>
+            <w:r>
+              <w:rPr>
+                <w:rFonts w:ascii="Times New Roman" w:hAnsi="Times New Roman" w:cs="Times New Roman"/>
+                <w:lang w:val="es-CO"/>
+              </w:rPr>
+              <w:t xml:space="preserve"> o </w:t>
+            </w:r>
+            <w:r>
+              <w:rPr>
+                <w:rFonts w:ascii="Times New Roman" w:hAnsi="Times New Roman" w:cs="Times New Roman"/>
+                <w:lang w:val="es-CO"/>
+              </w:rPr>
+              <w:t>15.625</w:t>
+            </w:r>
           </w:p>
         </w:tc>
       </w:tr>
@@ -2076,11 +2744,30 @@
               <w:jc w:val="center"/>
               <w:rPr>
                 <w:rFonts w:ascii="Times New Roman" w:hAnsi="Times New Roman" w:cs="Times New Roman"/>
-                <w:b/>
-                <w:bCs/>
-                <w:lang w:val="es-CO"/>
-              </w:rPr>
-            </w:pPr>
+                <w:lang w:val="es-CO"/>
+              </w:rPr>
+            </w:pPr>
+            <w:r>
+              <w:rPr>
+                <w:rFonts w:ascii="Times New Roman" w:hAnsi="Times New Roman" w:cs="Times New Roman"/>
+                <w:lang w:val="es-CO"/>
+              </w:rPr>
+              <w:t>0.0</w:t>
+            </w:r>
+            <w:r>
+              <w:rPr>
+                <w:rFonts w:ascii="Times New Roman" w:hAnsi="Times New Roman" w:cs="Times New Roman"/>
+                <w:lang w:val="es-CO"/>
+              </w:rPr>
+              <w:t xml:space="preserve"> o </w:t>
+            </w:r>
+            <w:r>
+              <w:rPr>
+                <w:rFonts w:ascii="Times New Roman" w:hAnsi="Times New Roman" w:cs="Times New Roman"/>
+                <w:lang w:val="es-CO"/>
+              </w:rPr>
+              <w:t>15.625</w:t>
+            </w:r>
           </w:p>
         </w:tc>
       </w:tr>
@@ -2119,11 +2806,30 @@
               <w:jc w:val="center"/>
               <w:rPr>
                 <w:rFonts w:ascii="Times New Roman" w:hAnsi="Times New Roman" w:cs="Times New Roman"/>
-                <w:b/>
-                <w:bCs/>
-                <w:lang w:val="es-CO"/>
-              </w:rPr>
-            </w:pPr>
+                <w:lang w:val="es-CO"/>
+              </w:rPr>
+            </w:pPr>
+            <w:r>
+              <w:rPr>
+                <w:rFonts w:ascii="Times New Roman" w:hAnsi="Times New Roman" w:cs="Times New Roman"/>
+                <w:lang w:val="es-CO"/>
+              </w:rPr>
+              <w:t>0.0</w:t>
+            </w:r>
+            <w:r>
+              <w:rPr>
+                <w:rFonts w:ascii="Times New Roman" w:hAnsi="Times New Roman" w:cs="Times New Roman"/>
+                <w:lang w:val="es-CO"/>
+              </w:rPr>
+              <w:t xml:space="preserve"> o </w:t>
+            </w:r>
+            <w:r>
+              <w:rPr>
+                <w:rFonts w:ascii="Times New Roman" w:hAnsi="Times New Roman" w:cs="Times New Roman"/>
+                <w:lang w:val="es-CO"/>
+              </w:rPr>
+              <w:t>15.625</w:t>
+            </w:r>
           </w:p>
         </w:tc>
       </w:tr>
@@ -2162,11 +2868,30 @@
               <w:jc w:val="center"/>
               <w:rPr>
                 <w:rFonts w:ascii="Times New Roman" w:hAnsi="Times New Roman" w:cs="Times New Roman"/>
-                <w:b/>
-                <w:bCs/>
-                <w:lang w:val="es-CO"/>
-              </w:rPr>
-            </w:pPr>
+                <w:lang w:val="es-CO"/>
+              </w:rPr>
+            </w:pPr>
+            <w:r>
+              <w:rPr>
+                <w:rFonts w:ascii="Times New Roman" w:hAnsi="Times New Roman" w:cs="Times New Roman"/>
+                <w:lang w:val="es-CO"/>
+              </w:rPr>
+              <w:t>0.0</w:t>
+            </w:r>
+            <w:r>
+              <w:rPr>
+                <w:rFonts w:ascii="Times New Roman" w:hAnsi="Times New Roman" w:cs="Times New Roman"/>
+                <w:lang w:val="es-CO"/>
+              </w:rPr>
+              <w:t xml:space="preserve"> o </w:t>
+            </w:r>
+            <w:r>
+              <w:rPr>
+                <w:rFonts w:ascii="Times New Roman" w:hAnsi="Times New Roman" w:cs="Times New Roman"/>
+                <w:lang w:val="es-CO"/>
+              </w:rPr>
+              <w:t>15.625</w:t>
+            </w:r>
           </w:p>
         </w:tc>
       </w:tr>
@@ -2205,30 +2930,48 @@
               <w:jc w:val="center"/>
               <w:rPr>
                 <w:rFonts w:ascii="Times New Roman" w:hAnsi="Times New Roman" w:cs="Times New Roman"/>
-                <w:b/>
-                <w:bCs/>
-                <w:lang w:val="es-CO"/>
-              </w:rPr>
-            </w:pPr>
-          </w:p>
-        </w:tc>
-      </w:tr>
-      <w:tr>
-        <w:tc>
-          <w:tcPr>
-            <w:tcW w:w="2695" w:type="dxa"/>
-          </w:tcPr>
-          <w:p>
-            <w:pPr>
-              <w:jc w:val="center"/>
-              <w:rPr>
-                <w:rFonts w:ascii="Times New Roman" w:hAnsi="Times New Roman" w:cs="Times New Roman"/>
-                <w:b/>
-                <w:bCs/>
-                <w:lang w:val="es-CO"/>
-              </w:rPr>
-            </w:pPr>
-            <w:proofErr w:type="spellStart"/>
+                <w:lang w:val="es-CO"/>
+              </w:rPr>
+            </w:pPr>
+            <w:r>
+              <w:rPr>
+                <w:rFonts w:ascii="Times New Roman" w:hAnsi="Times New Roman" w:cs="Times New Roman"/>
+                <w:lang w:val="es-CO"/>
+              </w:rPr>
+              <w:t>0.0</w:t>
+            </w:r>
+            <w:r>
+              <w:rPr>
+                <w:rFonts w:ascii="Times New Roman" w:hAnsi="Times New Roman" w:cs="Times New Roman"/>
+                <w:lang w:val="es-CO"/>
+              </w:rPr>
+              <w:t xml:space="preserve"> o </w:t>
+            </w:r>
+            <w:r>
+              <w:rPr>
+                <w:rFonts w:ascii="Times New Roman" w:hAnsi="Times New Roman" w:cs="Times New Roman"/>
+                <w:lang w:val="es-CO"/>
+              </w:rPr>
+              <w:t>15.625</w:t>
+            </w:r>
+          </w:p>
+        </w:tc>
+      </w:tr>
+      <w:tr>
+        <w:tc>
+          <w:tcPr>
+            <w:tcW w:w="2695" w:type="dxa"/>
+          </w:tcPr>
+          <w:p>
+            <w:pPr>
+              <w:jc w:val="center"/>
+              <w:rPr>
+                <w:rFonts w:ascii="Times New Roman" w:hAnsi="Times New Roman" w:cs="Times New Roman"/>
+                <w:b/>
+                <w:bCs/>
+                <w:lang w:val="es-CO"/>
+              </w:rPr>
+            </w:pPr>
             <w:r>
               <w:rPr>
                 <w:rFonts w:ascii="Times New Roman" w:hAnsi="Times New Roman" w:cs="Times New Roman"/>
@@ -2238,23 +2981,41 @@
               </w:rPr>
               <w:t>Large</w:t>
             </w:r>
-            <w:proofErr w:type="spellEnd"/>
-          </w:p>
-        </w:tc>
-        <w:tc>
-          <w:tcPr>
-            <w:tcW w:w="2790" w:type="dxa"/>
-          </w:tcPr>
-          <w:p>
-            <w:pPr>
-              <w:jc w:val="center"/>
-              <w:rPr>
-                <w:rFonts w:ascii="Times New Roman" w:hAnsi="Times New Roman" w:cs="Times New Roman"/>
-                <w:b/>
-                <w:bCs/>
-                <w:lang w:val="es-CO"/>
-              </w:rPr>
-            </w:pPr>
+          </w:p>
+        </w:tc>
+        <w:tc>
+          <w:tcPr>
+            <w:tcW w:w="2790" w:type="dxa"/>
+          </w:tcPr>
+          <w:p>
+            <w:pPr>
+              <w:jc w:val="center"/>
+              <w:rPr>
+                <w:rFonts w:ascii="Times New Roman" w:hAnsi="Times New Roman" w:cs="Times New Roman"/>
+                <w:lang w:val="es-CO"/>
+              </w:rPr>
+            </w:pPr>
+            <w:r>
+              <w:rPr>
+                <w:rFonts w:ascii="Times New Roman" w:hAnsi="Times New Roman" w:cs="Times New Roman"/>
+                <w:lang w:val="es-CO"/>
+              </w:rPr>
+              <w:t>0.0</w:t>
+            </w:r>
+            <w:r>
+              <w:rPr>
+                <w:rFonts w:ascii="Times New Roman" w:hAnsi="Times New Roman" w:cs="Times New Roman"/>
+                <w:lang w:val="es-CO"/>
+              </w:rPr>
+              <w:t xml:space="preserve"> 0 </w:t>
+            </w:r>
+            <w:r>
+              <w:rPr>
+                <w:rFonts w:ascii="Times New Roman" w:hAnsi="Times New Roman" w:cs="Times New Roman"/>
+                <w:lang w:val="es-CO"/>
+              </w:rPr>
+              <w:t>15.625</w:t>
+            </w:r>
           </w:p>
         </w:tc>
       </w:tr>
@@ -2322,83 +3083,6 @@
         </w:rPr>
         <w:t>Uso de Memoria</w:t>
       </w:r>
-    </w:p>
-    <w:p>
-      <w:pPr>
-        <w:jc w:val="both"/>
-        <w:rPr>
-          <w:rFonts w:ascii="Times New Roman" w:hAnsi="Times New Roman" w:cs="Times New Roman"/>
-          <w:b/>
-          <w:bCs/>
-          <w:lang w:val="es-CO"/>
-        </w:rPr>
-      </w:pPr>
-    </w:p>
-    <w:p>
-      <w:pPr>
-        <w:jc w:val="both"/>
-        <w:rPr>
-          <w:rFonts w:ascii="Times New Roman" w:hAnsi="Times New Roman" w:cs="Times New Roman"/>
-          <w:b/>
-          <w:bCs/>
-          <w:lang w:val="es-CO"/>
-        </w:rPr>
-      </w:pPr>
-    </w:p>
-    <w:p>
-      <w:pPr>
-        <w:jc w:val="both"/>
-        <w:rPr>
-          <w:rFonts w:ascii="Times New Roman" w:hAnsi="Times New Roman" w:cs="Times New Roman"/>
-          <w:b/>
-          <w:bCs/>
-          <w:lang w:val="es-CO"/>
-        </w:rPr>
-      </w:pPr>
-    </w:p>
-    <w:p>
-      <w:pPr>
-        <w:jc w:val="both"/>
-        <w:rPr>
-          <w:rFonts w:ascii="Times New Roman" w:hAnsi="Times New Roman" w:cs="Times New Roman"/>
-          <w:b/>
-          <w:bCs/>
-          <w:lang w:val="es-CO"/>
-        </w:rPr>
-      </w:pPr>
-    </w:p>
-    <w:p>
-      <w:pPr>
-        <w:jc w:val="both"/>
-        <w:rPr>
-          <w:rFonts w:ascii="Times New Roman" w:hAnsi="Times New Roman" w:cs="Times New Roman"/>
-          <w:b/>
-          <w:bCs/>
-          <w:lang w:val="es-CO"/>
-        </w:rPr>
-      </w:pPr>
-    </w:p>
-    <w:p>
-      <w:pPr>
-        <w:jc w:val="both"/>
-        <w:rPr>
-          <w:rFonts w:ascii="Times New Roman" w:hAnsi="Times New Roman" w:cs="Times New Roman"/>
-          <w:b/>
-          <w:bCs/>
-          <w:lang w:val="es-CO"/>
-        </w:rPr>
-      </w:pPr>
-    </w:p>
-    <w:p>
-      <w:pPr>
-        <w:jc w:val="both"/>
-        <w:rPr>
-          <w:rFonts w:ascii="Times New Roman" w:hAnsi="Times New Roman" w:cs="Times New Roman"/>
-          <w:b/>
-          <w:bCs/>
-          <w:lang w:val="es-CO"/>
-        </w:rPr>
-      </w:pPr>
     </w:p>
     <w:p>
       <w:pPr>
@@ -2561,11 +3245,16 @@
               <w:jc w:val="center"/>
               <w:rPr>
                 <w:rFonts w:ascii="Times New Roman" w:hAnsi="Times New Roman" w:cs="Times New Roman"/>
-                <w:b/>
-                <w:bCs/>
-                <w:lang w:val="es-CO"/>
-              </w:rPr>
-            </w:pPr>
+                <w:lang w:val="es-CO"/>
+              </w:rPr>
+            </w:pPr>
+            <w:r>
+              <w:rPr>
+                <w:rFonts w:ascii="Times New Roman" w:hAnsi="Times New Roman" w:cs="Times New Roman"/>
+                <w:lang w:val="es-CO"/>
+              </w:rPr>
+              <w:t>31.25</w:t>
+            </w:r>
           </w:p>
         </w:tc>
       </w:tr>
@@ -2604,11 +3293,16 @@
               <w:jc w:val="center"/>
               <w:rPr>
                 <w:rFonts w:ascii="Times New Roman" w:hAnsi="Times New Roman" w:cs="Times New Roman"/>
-                <w:b/>
-                <w:bCs/>
-                <w:lang w:val="es-CO"/>
-              </w:rPr>
-            </w:pPr>
+                <w:lang w:val="es-CO"/>
+              </w:rPr>
+            </w:pPr>
+            <w:r>
+              <w:rPr>
+                <w:rFonts w:ascii="Times New Roman" w:hAnsi="Times New Roman" w:cs="Times New Roman"/>
+                <w:lang w:val="es-CO"/>
+              </w:rPr>
+              <w:t>203.125</w:t>
+            </w:r>
           </w:p>
         </w:tc>
       </w:tr>
@@ -2647,11 +3341,16 @@
               <w:jc w:val="center"/>
               <w:rPr>
                 <w:rFonts w:ascii="Times New Roman" w:hAnsi="Times New Roman" w:cs="Times New Roman"/>
-                <w:b/>
-                <w:bCs/>
-                <w:lang w:val="es-CO"/>
-              </w:rPr>
-            </w:pPr>
+                <w:lang w:val="es-CO"/>
+              </w:rPr>
+            </w:pPr>
+            <w:r>
+              <w:rPr>
+                <w:rFonts w:ascii="Times New Roman" w:hAnsi="Times New Roman" w:cs="Times New Roman"/>
+                <w:lang w:val="es-CO"/>
+              </w:rPr>
+              <w:t>421.875</w:t>
+            </w:r>
           </w:p>
         </w:tc>
       </w:tr>
@@ -2690,11 +3389,16 @@
               <w:jc w:val="center"/>
               <w:rPr>
                 <w:rFonts w:ascii="Times New Roman" w:hAnsi="Times New Roman" w:cs="Times New Roman"/>
-                <w:b/>
-                <w:bCs/>
-                <w:lang w:val="es-CO"/>
-              </w:rPr>
-            </w:pPr>
+                <w:lang w:val="es-CO"/>
+              </w:rPr>
+            </w:pPr>
+            <w:r>
+              <w:rPr>
+                <w:rFonts w:ascii="Times New Roman" w:hAnsi="Times New Roman" w:cs="Times New Roman"/>
+                <w:lang w:val="es-CO"/>
+              </w:rPr>
+              <w:t>890.625</w:t>
+            </w:r>
           </w:p>
         </w:tc>
       </w:tr>
@@ -2733,11 +3437,16 @@
               <w:jc w:val="center"/>
               <w:rPr>
                 <w:rFonts w:ascii="Times New Roman" w:hAnsi="Times New Roman" w:cs="Times New Roman"/>
-                <w:b/>
-                <w:bCs/>
-                <w:lang w:val="es-CO"/>
-              </w:rPr>
-            </w:pPr>
+                <w:lang w:val="es-CO"/>
+              </w:rPr>
+            </w:pPr>
+            <w:r>
+              <w:rPr>
+                <w:rFonts w:ascii="Times New Roman" w:hAnsi="Times New Roman" w:cs="Times New Roman"/>
+                <w:lang w:val="es-CO"/>
+              </w:rPr>
+              <w:t>1468.75</w:t>
+            </w:r>
           </w:p>
         </w:tc>
       </w:tr>
@@ -2776,11 +3485,16 @@
               <w:jc w:val="center"/>
               <w:rPr>
                 <w:rFonts w:ascii="Times New Roman" w:hAnsi="Times New Roman" w:cs="Times New Roman"/>
-                <w:b/>
-                <w:bCs/>
-                <w:lang w:val="es-CO"/>
-              </w:rPr>
-            </w:pPr>
+                <w:lang w:val="es-CO"/>
+              </w:rPr>
+            </w:pPr>
+            <w:r>
+              <w:rPr>
+                <w:rFonts w:ascii="Times New Roman" w:hAnsi="Times New Roman" w:cs="Times New Roman"/>
+                <w:lang w:val="es-CO"/>
+              </w:rPr>
+              <w:t>2421.875</w:t>
+            </w:r>
           </w:p>
         </w:tc>
       </w:tr>
@@ -2819,30 +3533,34 @@
               <w:jc w:val="center"/>
               <w:rPr>
                 <w:rFonts w:ascii="Times New Roman" w:hAnsi="Times New Roman" w:cs="Times New Roman"/>
-                <w:b/>
-                <w:bCs/>
-                <w:lang w:val="es-CO"/>
-              </w:rPr>
-            </w:pPr>
-          </w:p>
-        </w:tc>
-      </w:tr>
-      <w:tr>
-        <w:tc>
-          <w:tcPr>
-            <w:tcW w:w="2695" w:type="dxa"/>
-          </w:tcPr>
-          <w:p>
-            <w:pPr>
-              <w:jc w:val="center"/>
-              <w:rPr>
-                <w:rFonts w:ascii="Times New Roman" w:hAnsi="Times New Roman" w:cs="Times New Roman"/>
-                <w:b/>
-                <w:bCs/>
-                <w:lang w:val="es-CO"/>
-              </w:rPr>
-            </w:pPr>
-            <w:proofErr w:type="spellStart"/>
+                <w:lang w:val="es-CO"/>
+              </w:rPr>
+            </w:pPr>
+            <w:r>
+              <w:rPr>
+                <w:rFonts w:ascii="Times New Roman" w:hAnsi="Times New Roman" w:cs="Times New Roman"/>
+                <w:lang w:val="es-CO"/>
+              </w:rPr>
+              <w:t>4031.25</w:t>
+            </w:r>
+          </w:p>
+        </w:tc>
+      </w:tr>
+      <w:tr>
+        <w:tc>
+          <w:tcPr>
+            <w:tcW w:w="2695" w:type="dxa"/>
+          </w:tcPr>
+          <w:p>
+            <w:pPr>
+              <w:jc w:val="center"/>
+              <w:rPr>
+                <w:rFonts w:ascii="Times New Roman" w:hAnsi="Times New Roman" w:cs="Times New Roman"/>
+                <w:b/>
+                <w:bCs/>
+                <w:lang w:val="es-CO"/>
+              </w:rPr>
+            </w:pPr>
             <w:r>
               <w:rPr>
                 <w:rFonts w:ascii="Times New Roman" w:hAnsi="Times New Roman" w:cs="Times New Roman"/>
@@ -2852,23 +3570,27 @@
               </w:rPr>
               <w:t>Large</w:t>
             </w:r>
-            <w:proofErr w:type="spellEnd"/>
-          </w:p>
-        </w:tc>
-        <w:tc>
-          <w:tcPr>
-            <w:tcW w:w="2790" w:type="dxa"/>
-          </w:tcPr>
-          <w:p>
-            <w:pPr>
-              <w:jc w:val="center"/>
-              <w:rPr>
-                <w:rFonts w:ascii="Times New Roman" w:hAnsi="Times New Roman" w:cs="Times New Roman"/>
-                <w:b/>
-                <w:bCs/>
-                <w:lang w:val="es-CO"/>
-              </w:rPr>
-            </w:pPr>
+          </w:p>
+        </w:tc>
+        <w:tc>
+          <w:tcPr>
+            <w:tcW w:w="2790" w:type="dxa"/>
+          </w:tcPr>
+          <w:p>
+            <w:pPr>
+              <w:jc w:val="center"/>
+              <w:rPr>
+                <w:rFonts w:ascii="Times New Roman" w:hAnsi="Times New Roman" w:cs="Times New Roman"/>
+                <w:lang w:val="es-CO"/>
+              </w:rPr>
+            </w:pPr>
+            <w:r>
+              <w:rPr>
+                <w:rFonts w:ascii="Times New Roman" w:hAnsi="Times New Roman" w:cs="Times New Roman"/>
+                <w:lang w:val="es-CO"/>
+              </w:rPr>
+              <w:t>5281.25</w:t>
+            </w:r>
           </w:p>
         </w:tc>
       </w:tr>
@@ -3408,7 +4130,7 @@
   <w:style w:type="paragraph" w:default="1" w:styleId="Normal">
     <w:name w:val="Normal"/>
     <w:qFormat/>
-    <w:rsid w:val="00561A36"/>
+    <w:rsid w:val="00BB4389"/>
   </w:style>
   <w:style w:type="character" w:default="1" w:styleId="Fuentedeprrafopredeter">
     <w:name w:val="Default Paragraph Font"/>

</xml_diff>

<commit_message>
Complejidad Req 3 y 4 en el documento
</commit_message>
<xml_diff>
--- a/Docs/Documento de Análisis.docx
+++ b/Docs/Documento de Análisis.docx
@@ -53,21 +53,39 @@
           <w:rFonts w:ascii="Times New Roman" w:hAnsi="Times New Roman" w:cs="Times New Roman"/>
           <w:lang w:val="es-CO"/>
         </w:rPr>
-        <w:t xml:space="preserve">, el tiempo de carga y el uso de memoria </w:t>
-      </w:r>
-      <w:r>
-        <w:rPr>
-          <w:rFonts w:ascii="Times New Roman" w:hAnsi="Times New Roman" w:cs="Times New Roman"/>
-          <w:lang w:val="es-CO"/>
-        </w:rPr>
-        <w:t>de cada uno de los requerimientos</w:t>
-      </w:r>
-      <w:r>
-        <w:rPr>
-          <w:rFonts w:ascii="Times New Roman" w:hAnsi="Times New Roman" w:cs="Times New Roman"/>
-          <w:lang w:val="es-CO"/>
-        </w:rPr>
-        <w:t xml:space="preserve"> del Reto 2. Para registrar el uso de memoria utilizaremos la extensión Resource Monitor de VS Code.</w:t>
+        <w:t xml:space="preserve">, el tiempo de carga y el uso de memoria de cada uno de los requerimientos del Reto 2. Para registrar el uso de memoria utilizaremos la extensión </w:t>
+      </w:r>
+      <w:proofErr w:type="spellStart"/>
+      <w:r>
+        <w:rPr>
+          <w:rFonts w:ascii="Times New Roman" w:hAnsi="Times New Roman" w:cs="Times New Roman"/>
+          <w:lang w:val="es-CO"/>
+        </w:rPr>
+        <w:t>Resource</w:t>
+      </w:r>
+      <w:proofErr w:type="spellEnd"/>
+      <w:r>
+        <w:rPr>
+          <w:rFonts w:ascii="Times New Roman" w:hAnsi="Times New Roman" w:cs="Times New Roman"/>
+          <w:lang w:val="es-CO"/>
+        </w:rPr>
+        <w:t xml:space="preserve"> Monitor de VS </w:t>
+      </w:r>
+      <w:proofErr w:type="spellStart"/>
+      <w:r>
+        <w:rPr>
+          <w:rFonts w:ascii="Times New Roman" w:hAnsi="Times New Roman" w:cs="Times New Roman"/>
+          <w:lang w:val="es-CO"/>
+        </w:rPr>
+        <w:t>Code</w:t>
+      </w:r>
+      <w:proofErr w:type="spellEnd"/>
+      <w:r>
+        <w:rPr>
+          <w:rFonts w:ascii="Times New Roman" w:hAnsi="Times New Roman" w:cs="Times New Roman"/>
+          <w:lang w:val="es-CO"/>
+        </w:rPr>
+        <w:t>.</w:t>
       </w:r>
     </w:p>
     <w:p>
@@ -547,6 +565,7 @@
                 <w:lang w:val="es-CO"/>
               </w:rPr>
             </w:pPr>
+            <w:proofErr w:type="spellStart"/>
             <w:r>
               <w:rPr>
                 <w:rFonts w:ascii="Times New Roman" w:hAnsi="Times New Roman" w:cs="Times New Roman"/>
@@ -556,6 +575,7 @@
               </w:rPr>
               <w:t>Large</w:t>
             </w:r>
+            <w:proofErr w:type="spellEnd"/>
           </w:p>
         </w:tc>
         <w:tc>
@@ -1072,6 +1092,7 @@
                 <w:lang w:val="es-CO"/>
               </w:rPr>
             </w:pPr>
+            <w:proofErr w:type="spellStart"/>
             <w:r>
               <w:rPr>
                 <w:rFonts w:ascii="Times New Roman" w:hAnsi="Times New Roman" w:cs="Times New Roman"/>
@@ -1081,6 +1102,7 @@
               </w:rPr>
               <w:t>Large</w:t>
             </w:r>
+            <w:proofErr w:type="spellEnd"/>
           </w:p>
         </w:tc>
         <w:tc>
@@ -1206,31 +1228,7 @@
           <w:color w:val="002060"/>
           <w:lang w:val="es-CO"/>
         </w:rPr>
-        <w:t xml:space="preserve">Req </w:t>
-      </w:r>
-      <w:r>
-        <w:rPr>
-          <w:rFonts w:ascii="Times New Roman" w:hAnsi="Times New Roman" w:cs="Times New Roman"/>
-          <w:b/>
-          <w:bCs/>
-          <w:i/>
-          <w:iCs/>
-          <w:color w:val="002060"/>
-          <w:lang w:val="es-CO"/>
-        </w:rPr>
-        <w:t>2</w:t>
-      </w:r>
-      <w:r>
-        <w:rPr>
-          <w:rFonts w:ascii="Times New Roman" w:hAnsi="Times New Roman" w:cs="Times New Roman"/>
-          <w:b/>
-          <w:bCs/>
-          <w:i/>
-          <w:iCs/>
-          <w:color w:val="002060"/>
-          <w:lang w:val="es-CO"/>
-        </w:rPr>
-        <w:t>.</w:t>
+        <w:t>Req 2.</w:t>
       </w:r>
     </w:p>
     <w:p>
@@ -1685,6 +1683,7 @@
                 <w:lang w:val="es-CO"/>
               </w:rPr>
             </w:pPr>
+            <w:proofErr w:type="spellStart"/>
             <w:r>
               <w:rPr>
                 <w:rFonts w:ascii="Times New Roman" w:hAnsi="Times New Roman" w:cs="Times New Roman"/>
@@ -1694,6 +1693,7 @@
               </w:rPr>
               <w:t>Large</w:t>
             </w:r>
+            <w:proofErr w:type="spellEnd"/>
           </w:p>
         </w:tc>
         <w:tc>
@@ -1817,31 +1817,7 @@
           <w:color w:val="002060"/>
           <w:lang w:val="es-CO"/>
         </w:rPr>
-        <w:t xml:space="preserve">Req </w:t>
-      </w:r>
-      <w:r>
-        <w:rPr>
-          <w:rFonts w:ascii="Times New Roman" w:hAnsi="Times New Roman" w:cs="Times New Roman"/>
-          <w:b/>
-          <w:bCs/>
-          <w:i/>
-          <w:iCs/>
-          <w:color w:val="002060"/>
-          <w:lang w:val="es-CO"/>
-        </w:rPr>
-        <w:t>3</w:t>
-      </w:r>
-      <w:r>
-        <w:rPr>
-          <w:rFonts w:ascii="Times New Roman" w:hAnsi="Times New Roman" w:cs="Times New Roman"/>
-          <w:b/>
-          <w:bCs/>
-          <w:i/>
-          <w:iCs/>
-          <w:color w:val="002060"/>
-          <w:lang w:val="es-CO"/>
-        </w:rPr>
-        <w:t>.</w:t>
+        <w:t>Req 3.</w:t>
       </w:r>
     </w:p>
     <w:p>
@@ -2295,6 +2271,7 @@
                 <w:lang w:val="es-CO"/>
               </w:rPr>
             </w:pPr>
+            <w:proofErr w:type="spellStart"/>
             <w:r>
               <w:rPr>
                 <w:rFonts w:ascii="Times New Roman" w:hAnsi="Times New Roman" w:cs="Times New Roman"/>
@@ -2304,6 +2281,7 @@
               </w:rPr>
               <w:t>Large</w:t>
             </w:r>
+            <w:proofErr w:type="spellEnd"/>
           </w:p>
         </w:tc>
         <w:tc>
@@ -2364,6 +2342,312 @@
     </w:p>
     <w:p>
       <w:pPr>
+        <w:spacing w:line="360" w:lineRule="auto"/>
+        <w:jc w:val="both"/>
+        <w:rPr>
+          <w:rFonts w:ascii="Times New Roman" w:hAnsi="Times New Roman" w:cs="Times New Roman"/>
+          <w:lang w:val="es-CO"/>
+        </w:rPr>
+      </w:pPr>
+      <w:r>
+        <w:rPr>
+          <w:rFonts w:ascii="Times New Roman" w:hAnsi="Times New Roman" w:cs="Times New Roman"/>
+          <w:lang w:val="es-CO"/>
+        </w:rPr>
+        <w:t xml:space="preserve">Para el requerimiento se usaron 2 funciones: la primera se encarga de buscar el nombre que ingresa por parámetro en un </w:t>
+      </w:r>
+      <w:proofErr w:type="spellStart"/>
+      <w:r>
+        <w:rPr>
+          <w:rFonts w:ascii="Times New Roman" w:hAnsi="Times New Roman" w:cs="Times New Roman"/>
+          <w:lang w:val="es-CO"/>
+        </w:rPr>
+        <w:t>map</w:t>
+      </w:r>
+      <w:proofErr w:type="spellEnd"/>
+      <w:r>
+        <w:rPr>
+          <w:rFonts w:ascii="Times New Roman" w:hAnsi="Times New Roman" w:cs="Times New Roman"/>
+          <w:lang w:val="es-CO"/>
+        </w:rPr>
+        <w:t xml:space="preserve"> cuya pareja (llave, valor) es </w:t>
+      </w:r>
+      <m:oMath>
+        <m:d>
+          <m:dPr>
+            <m:ctrlPr>
+              <w:rPr>
+                <w:rFonts w:ascii="Cambria Math" w:hAnsi="Cambria Math" w:cs="Times New Roman"/>
+                <w:i/>
+                <w:lang w:val="es-CO"/>
+              </w:rPr>
+            </m:ctrlPr>
+          </m:dPr>
+          <m:e>
+            <m:r>
+              <w:rPr>
+                <w:rFonts w:ascii="Cambria Math" w:hAnsi="Cambria Math" w:cs="Times New Roman"/>
+              </w:rPr>
+              <m:t>Nombre</m:t>
+            </m:r>
+            <m:r>
+              <w:rPr>
+                <w:rFonts w:ascii="Cambria Math" w:hAnsi="Cambria Math" w:cs="Times New Roman"/>
+                <w:lang w:val="es-CO"/>
+              </w:rPr>
+              <m:t xml:space="preserve"> </m:t>
+            </m:r>
+            <m:r>
+              <w:rPr>
+                <w:rFonts w:ascii="Cambria Math" w:hAnsi="Cambria Math" w:cs="Times New Roman"/>
+              </w:rPr>
+              <m:t>artista</m:t>
+            </m:r>
+            <m:r>
+              <w:rPr>
+                <w:rFonts w:ascii="Cambria Math" w:hAnsi="Cambria Math" w:cs="Times New Roman"/>
+                <w:lang w:val="es-CO"/>
+              </w:rPr>
+              <m:t xml:space="preserve">, </m:t>
+            </m:r>
+            <m:r>
+              <w:rPr>
+                <w:rFonts w:ascii="Cambria Math" w:hAnsi="Cambria Math" w:cs="Times New Roman"/>
+              </w:rPr>
+              <m:t>Info</m:t>
+            </m:r>
+            <m:r>
+              <w:rPr>
+                <w:rFonts w:ascii="Cambria Math" w:hAnsi="Cambria Math" w:cs="Times New Roman"/>
+                <w:lang w:val="es-CO"/>
+              </w:rPr>
+              <m:t xml:space="preserve"> </m:t>
+            </m:r>
+            <m:r>
+              <w:rPr>
+                <w:rFonts w:ascii="Cambria Math" w:hAnsi="Cambria Math" w:cs="Times New Roman"/>
+              </w:rPr>
+              <m:t>artista</m:t>
+            </m:r>
+          </m:e>
+        </m:d>
+      </m:oMath>
+      <w:r>
+        <w:rPr>
+          <w:rFonts w:ascii="Times New Roman" w:hAnsi="Times New Roman" w:cs="Times New Roman"/>
+          <w:lang w:val="es-CO"/>
+        </w:rPr>
+        <w:t xml:space="preserve">, esta búsqueda se hace con el método get() el cual tiene una complejidad O(1), se saca su id y se busca en otro </w:t>
+      </w:r>
+      <w:proofErr w:type="spellStart"/>
+      <w:r>
+        <w:rPr>
+          <w:rFonts w:ascii="Times New Roman" w:hAnsi="Times New Roman" w:cs="Times New Roman"/>
+          <w:lang w:val="es-CO"/>
+        </w:rPr>
+        <w:t>map</w:t>
+      </w:r>
+      <w:proofErr w:type="spellEnd"/>
+      <w:r>
+        <w:rPr>
+          <w:rFonts w:ascii="Times New Roman" w:hAnsi="Times New Roman" w:cs="Times New Roman"/>
+          <w:lang w:val="es-CO"/>
+        </w:rPr>
+        <w:t xml:space="preserve"> </w:t>
+      </w:r>
+      <m:oMath>
+        <m:d>
+          <m:dPr>
+            <m:ctrlPr>
+              <w:rPr>
+                <w:rFonts w:ascii="Cambria Math" w:hAnsi="Cambria Math" w:cs="Times New Roman"/>
+                <w:i/>
+                <w:lang w:val="es-CO"/>
+              </w:rPr>
+            </m:ctrlPr>
+          </m:dPr>
+          <m:e>
+            <m:r>
+              <w:rPr>
+                <w:rFonts w:ascii="Cambria Math" w:hAnsi="Cambria Math" w:cs="Times New Roman"/>
+              </w:rPr>
+              <m:t>Id</m:t>
+            </m:r>
+            <m:r>
+              <w:rPr>
+                <w:rFonts w:ascii="Cambria Math" w:hAnsi="Cambria Math" w:cs="Times New Roman"/>
+                <w:lang w:val="es-CO"/>
+              </w:rPr>
+              <m:t xml:space="preserve"> </m:t>
+            </m:r>
+            <m:r>
+              <w:rPr>
+                <w:rFonts w:ascii="Cambria Math" w:hAnsi="Cambria Math" w:cs="Times New Roman"/>
+              </w:rPr>
+              <m:t>artista</m:t>
+            </m:r>
+            <m:r>
+              <w:rPr>
+                <w:rFonts w:ascii="Cambria Math" w:hAnsi="Cambria Math" w:cs="Times New Roman"/>
+                <w:lang w:val="es-CO"/>
+              </w:rPr>
+              <m:t xml:space="preserve">, </m:t>
+            </m:r>
+            <m:r>
+              <w:rPr>
+                <w:rFonts w:ascii="Cambria Math" w:hAnsi="Cambria Math" w:cs="Times New Roman"/>
+              </w:rPr>
+              <m:t>TAD</m:t>
+            </m:r>
+            <m:r>
+              <w:rPr>
+                <w:rFonts w:ascii="Cambria Math" w:hAnsi="Cambria Math" w:cs="Times New Roman"/>
+                <w:lang w:val="es-CO"/>
+              </w:rPr>
+              <m:t xml:space="preserve"> </m:t>
+            </m:r>
+            <m:r>
+              <w:rPr>
+                <w:rFonts w:ascii="Cambria Math" w:hAnsi="Cambria Math" w:cs="Times New Roman"/>
+              </w:rPr>
+              <m:t>map</m:t>
+            </m:r>
+            <m:d>
+              <m:dPr>
+                <m:ctrlPr>
+                  <w:rPr>
+                    <w:rFonts w:ascii="Cambria Math" w:hAnsi="Cambria Math" w:cs="Times New Roman"/>
+                    <w:i/>
+                    <w:lang w:val="es-CO"/>
+                  </w:rPr>
+                </m:ctrlPr>
+              </m:dPr>
+              <m:e>
+                <m:r>
+                  <w:rPr>
+                    <w:rFonts w:ascii="Cambria Math" w:hAnsi="Cambria Math" w:cs="Times New Roman"/>
+                  </w:rPr>
+                  <m:t>Medium</m:t>
+                </m:r>
+                <m:r>
+                  <w:rPr>
+                    <w:rFonts w:ascii="Cambria Math" w:hAnsi="Cambria Math" w:cs="Times New Roman"/>
+                    <w:lang w:val="es-CO"/>
+                  </w:rPr>
+                  <m:t xml:space="preserve">, </m:t>
+                </m:r>
+                <m:r>
+                  <w:rPr>
+                    <w:rFonts w:ascii="Cambria Math" w:hAnsi="Cambria Math" w:cs="Times New Roman"/>
+                  </w:rPr>
+                  <m:t>Lista</m:t>
+                </m:r>
+                <m:r>
+                  <w:rPr>
+                    <w:rFonts w:ascii="Cambria Math" w:hAnsi="Cambria Math" w:cs="Times New Roman"/>
+                    <w:lang w:val="es-CO"/>
+                  </w:rPr>
+                  <m:t xml:space="preserve"> </m:t>
+                </m:r>
+                <m:r>
+                  <w:rPr>
+                    <w:rFonts w:ascii="Cambria Math" w:hAnsi="Cambria Math" w:cs="Times New Roman"/>
+                  </w:rPr>
+                  <m:t>de</m:t>
+                </m:r>
+                <m:r>
+                  <w:rPr>
+                    <w:rFonts w:ascii="Cambria Math" w:hAnsi="Cambria Math" w:cs="Times New Roman"/>
+                    <w:lang w:val="es-CO"/>
+                  </w:rPr>
+                  <m:t xml:space="preserve"> </m:t>
+                </m:r>
+                <m:r>
+                  <w:rPr>
+                    <w:rFonts w:ascii="Cambria Math" w:hAnsi="Cambria Math" w:cs="Times New Roman"/>
+                  </w:rPr>
+                  <m:t>obras</m:t>
+                </m:r>
+                <m:r>
+                  <w:rPr>
+                    <w:rFonts w:ascii="Cambria Math" w:hAnsi="Cambria Math" w:cs="Times New Roman"/>
+                    <w:lang w:val="es-CO"/>
+                  </w:rPr>
+                  <m:t xml:space="preserve"> </m:t>
+                </m:r>
+                <m:r>
+                  <w:rPr>
+                    <w:rFonts w:ascii="Cambria Math" w:hAnsi="Cambria Math" w:cs="Times New Roman"/>
+                  </w:rPr>
+                  <m:t>creadas</m:t>
+                </m:r>
+                <m:r>
+                  <w:rPr>
+                    <w:rFonts w:ascii="Cambria Math" w:hAnsi="Cambria Math" w:cs="Times New Roman"/>
+                    <w:lang w:val="es-CO"/>
+                  </w:rPr>
+                  <m:t xml:space="preserve"> </m:t>
+                </m:r>
+                <m:r>
+                  <w:rPr>
+                    <w:rFonts w:ascii="Cambria Math" w:hAnsi="Cambria Math" w:cs="Times New Roman"/>
+                  </w:rPr>
+                  <m:t>con</m:t>
+                </m:r>
+                <m:r>
+                  <w:rPr>
+                    <w:rFonts w:ascii="Cambria Math" w:hAnsi="Cambria Math" w:cs="Times New Roman"/>
+                    <w:lang w:val="es-CO"/>
+                  </w:rPr>
+                  <m:t xml:space="preserve"> </m:t>
+                </m:r>
+                <m:r>
+                  <w:rPr>
+                    <w:rFonts w:ascii="Cambria Math" w:hAnsi="Cambria Math" w:cs="Times New Roman"/>
+                  </w:rPr>
+                  <m:t>dic</m:t>
+                </m:r>
+                <m:r>
+                  <w:rPr>
+                    <w:rFonts w:ascii="Cambria Math" w:hAnsi="Cambria Math" w:cs="Times New Roman"/>
+                    <w:lang w:val="es-CO"/>
+                  </w:rPr>
+                  <m:t>h</m:t>
+                </m:r>
+                <m:r>
+                  <w:rPr>
+                    <w:rFonts w:ascii="Cambria Math" w:hAnsi="Cambria Math" w:cs="Times New Roman"/>
+                  </w:rPr>
+                  <m:t>o</m:t>
+                </m:r>
+                <m:r>
+                  <w:rPr>
+                    <w:rFonts w:ascii="Cambria Math" w:hAnsi="Cambria Math" w:cs="Times New Roman"/>
+                    <w:lang w:val="es-CO"/>
+                  </w:rPr>
+                  <m:t xml:space="preserve"> </m:t>
+                </m:r>
+                <m:r>
+                  <w:rPr>
+                    <w:rFonts w:ascii="Cambria Math" w:hAnsi="Cambria Math" w:cs="Times New Roman"/>
+                  </w:rPr>
+                  <m:t>medio</m:t>
+                </m:r>
+              </m:e>
+            </m:d>
+          </m:e>
+        </m:d>
+      </m:oMath>
+      <w:r>
+        <w:rPr>
+          <w:rFonts w:ascii="Times New Roman" w:eastAsiaTheme="minorEastAsia" w:hAnsi="Times New Roman" w:cs="Times New Roman"/>
+          <w:lang w:val="es-CO"/>
+        </w:rPr>
+        <w:t xml:space="preserve"> y retorna su valor (el TAD map con los medios), esta función tiene una complejidad temporal total de O(1); La segunda función recorre las llaves del mapa retornado en la primera función, O(#de llaves), usando el método keySet() el cual tiene una complejidad de O(#de llaves), y por cada llave se calcula el número de obras asociadas y se suman a un contador y a la par se calcula cual es el medio(llave) con mayor número de obras asociadas, la complejidad de esta función es de O(#de llaves). Haciendo la suma de complejidades, O (1 + #de llaves), la complejidad del requerimiento es O(#de llaves) donde el #de llaves es el número de medios utilizados por el artista que se quiere consultar.</w:t>
+      </w:r>
+    </w:p>
+    <w:p>
+      <w:pPr>
         <w:jc w:val="both"/>
         <w:rPr>
           <w:rFonts w:ascii="Times New Roman" w:hAnsi="Times New Roman" w:cs="Times New Roman"/>
@@ -2383,13 +2667,25 @@
           <w:lang w:val="es-CO"/>
         </w:rPr>
       </w:pPr>
-      <w:r>
-        <w:rPr>
-          <w:rFonts w:ascii="Times New Roman" w:hAnsi="Times New Roman" w:cs="Times New Roman"/>
-          <w:b/>
-          <w:bCs/>
-          <w:lang w:val="es-CO"/>
-        </w:rPr>
+    </w:p>
+    <w:p>
+      <w:pPr>
+        <w:jc w:val="both"/>
+        <w:rPr>
+          <w:rFonts w:ascii="Times New Roman" w:hAnsi="Times New Roman" w:cs="Times New Roman"/>
+          <w:b/>
+          <w:bCs/>
+          <w:lang w:val="es-CO"/>
+        </w:rPr>
+      </w:pPr>
+      <w:r>
+        <w:rPr>
+          <w:rFonts w:ascii="Times New Roman" w:hAnsi="Times New Roman" w:cs="Times New Roman"/>
+          <w:b/>
+          <w:bCs/>
+          <w:lang w:val="es-CO"/>
+        </w:rPr>
+        <w:lastRenderedPageBreak/>
         <w:t>Uso de Memoria</w:t>
       </w:r>
     </w:p>
@@ -2428,6 +2724,217 @@
           <w:lang w:val="es-CO"/>
         </w:rPr>
         <w:t>Req 4.</w:t>
+      </w:r>
+      <w:r>
+        <w:rPr>
+          <w:rFonts w:ascii="Times New Roman" w:hAnsi="Times New Roman" w:cs="Times New Roman"/>
+          <w:b/>
+          <w:bCs/>
+          <w:i/>
+          <w:iCs/>
+          <w:color w:val="002060"/>
+          <w:lang w:val="es-CO"/>
+        </w:rPr>
+        <w:t xml:space="preserve"> </w:t>
+      </w:r>
+    </w:p>
+    <w:p>
+      <w:pPr>
+        <w:spacing w:line="360" w:lineRule="auto"/>
+        <w:jc w:val="both"/>
+        <w:rPr>
+          <w:rFonts w:ascii="Times New Roman" w:hAnsi="Times New Roman" w:cs="Times New Roman"/>
+          <w:lang w:val="es-CO"/>
+        </w:rPr>
+      </w:pPr>
+      <w:r>
+        <w:rPr>
+          <w:rFonts w:ascii="Times New Roman" w:hAnsi="Times New Roman" w:cs="Times New Roman"/>
+          <w:lang w:val="es-CO"/>
+        </w:rPr>
+        <w:t xml:space="preserve">Para el requerimiento 4 se usó solo una función: Esta se encarga de recorrer las llaves del índice de nacionalidad, usando el método keySet () que tiene una complejidad </w:t>
+      </w:r>
+      <w:r>
+        <w:rPr>
+          <w:rFonts w:ascii="Times New Roman" w:eastAsiaTheme="minorEastAsia" w:hAnsi="Times New Roman" w:cs="Times New Roman"/>
+          <w:lang w:val="es-CO"/>
+        </w:rPr>
+        <w:t>O (</w:t>
+      </w:r>
+      <w:r>
+        <w:rPr>
+          <w:rFonts w:ascii="Times New Roman" w:eastAsiaTheme="minorEastAsia" w:hAnsi="Times New Roman" w:cs="Times New Roman"/>
+          <w:lang w:val="es-CO"/>
+        </w:rPr>
+        <w:t>#de llaves)</w:t>
+      </w:r>
+      <w:r>
+        <w:rPr>
+          <w:rFonts w:ascii="Times New Roman" w:eastAsiaTheme="minorEastAsia" w:hAnsi="Times New Roman" w:cs="Times New Roman"/>
+          <w:lang w:val="es-CO"/>
+        </w:rPr>
+        <w:t xml:space="preserve">. </w:t>
+      </w:r>
+      <w:r>
+        <w:rPr>
+          <w:rFonts w:ascii="Times New Roman" w:eastAsiaTheme="minorEastAsia" w:hAnsi="Times New Roman" w:cs="Times New Roman"/>
+          <w:lang w:val="es-CO"/>
+        </w:rPr>
+        <w:t>S</w:t>
+      </w:r>
+      <w:r>
+        <w:rPr>
+          <w:rFonts w:ascii="Times New Roman" w:eastAsiaTheme="minorEastAsia" w:hAnsi="Times New Roman" w:cs="Times New Roman"/>
+          <w:lang w:val="es-CO"/>
+        </w:rPr>
+        <w:t xml:space="preserve">e itera por las llaves del </w:t>
+      </w:r>
+      <w:r>
+        <w:rPr>
+          <w:rFonts w:ascii="Times New Roman" w:eastAsiaTheme="minorEastAsia" w:hAnsi="Times New Roman" w:cs="Times New Roman"/>
+          <w:lang w:val="es-CO"/>
+        </w:rPr>
+        <w:t xml:space="preserve">mapa, luego se utiliza </w:t>
+      </w:r>
+      <w:r>
+        <w:rPr>
+          <w:rFonts w:ascii="Times New Roman" w:eastAsiaTheme="minorEastAsia" w:hAnsi="Times New Roman" w:cs="Times New Roman"/>
+          <w:lang w:val="es-CO"/>
+        </w:rPr>
+        <w:t>get () de complejidad O (1</w:t>
+      </w:r>
+      <w:r>
+        <w:rPr>
+          <w:rFonts w:ascii="Times New Roman" w:eastAsiaTheme="minorEastAsia" w:hAnsi="Times New Roman" w:cs="Times New Roman"/>
+          <w:lang w:val="es-CO"/>
+        </w:rPr>
+        <w:t>) para obtener</w:t>
+      </w:r>
+      <w:r>
+        <w:rPr>
+          <w:rFonts w:ascii="Times New Roman" w:eastAsiaTheme="minorEastAsia" w:hAnsi="Times New Roman" w:cs="Times New Roman"/>
+          <w:lang w:val="es-CO"/>
+        </w:rPr>
+        <w:t xml:space="preserve"> las nacionalidades. Posteriormente si la nacionalidad existe, utiliza la función getValue de complejidad O (1) para obtener el valor de las obras de la nacionalidad. Luego se agregan a una lista, la longitud de la nacionalidad utilizando size(value) de complejidad </w:t>
+      </w:r>
+      <w:r>
+        <w:rPr>
+          <w:rFonts w:ascii="Times New Roman" w:eastAsiaTheme="minorEastAsia" w:hAnsi="Times New Roman" w:cs="Times New Roman"/>
+          <w:lang w:val="es-CO"/>
+        </w:rPr>
+        <w:t>O (</w:t>
+      </w:r>
+      <w:r>
+        <w:rPr>
+          <w:rFonts w:ascii="Times New Roman" w:eastAsiaTheme="minorEastAsia" w:hAnsi="Times New Roman" w:cs="Times New Roman"/>
+          <w:lang w:val="es-CO"/>
+        </w:rPr>
+        <w:t>1), la nacionalidad(key) y las obras de la nacionalidad(value). Luego se organiza la lista por la longitud, utilizando Merge Sort</w:t>
+      </w:r>
+      <w:r>
+        <w:rPr>
+          <w:rFonts w:ascii="Times New Roman" w:eastAsiaTheme="minorEastAsia" w:hAnsi="Times New Roman" w:cs="Times New Roman"/>
+          <w:lang w:val="es-CO"/>
+        </w:rPr>
+        <w:t xml:space="preserve"> que tiene una complejidad O(n log(n)). Se crea una sublista de la lista y se toma desde la posición 1 a la 10. A esa sublista, se le aplica el método getElement () de complejidad O (1) para obtener las obras de la nacionalidad de mayor longitud. Por último, a la variable donde se almacenan </w:t>
+      </w:r>
+      <w:r>
+        <w:rPr>
+          <w:rFonts w:ascii="Times New Roman" w:eastAsiaTheme="minorEastAsia" w:hAnsi="Times New Roman" w:cs="Times New Roman"/>
+          <w:lang w:val="es-CO"/>
+        </w:rPr>
+        <w:t>las obras de la nacionalidad de mayor longitud</w:t>
+      </w:r>
+      <w:r>
+        <w:rPr>
+          <w:rFonts w:ascii="Times New Roman" w:eastAsiaTheme="minorEastAsia" w:hAnsi="Times New Roman" w:cs="Times New Roman"/>
+          <w:lang w:val="es-CO"/>
+        </w:rPr>
+        <w:t xml:space="preserve"> se le hace getElement (), para devolver los tres primeros y tres últimas </w:t>
+      </w:r>
+      <w:r>
+        <w:rPr>
+          <w:rFonts w:ascii="Times New Roman" w:eastAsiaTheme="minorEastAsia" w:hAnsi="Times New Roman" w:cs="Times New Roman"/>
+          <w:lang w:val="es-CO"/>
+        </w:rPr>
+        <w:t>obras. En</w:t>
+      </w:r>
+      <w:r>
+        <w:rPr>
+          <w:rFonts w:ascii="Times New Roman" w:eastAsiaTheme="minorEastAsia" w:hAnsi="Times New Roman" w:cs="Times New Roman"/>
+          <w:lang w:val="es-CO"/>
+        </w:rPr>
+        <w:t xml:space="preserve"> </w:t>
+      </w:r>
+      <w:r>
+        <w:rPr>
+          <w:rFonts w:ascii="Times New Roman" w:eastAsiaTheme="minorEastAsia" w:hAnsi="Times New Roman" w:cs="Times New Roman"/>
+          <w:lang w:val="es-CO"/>
+        </w:rPr>
+        <w:t>conclusión,</w:t>
+      </w:r>
+      <w:r>
+        <w:rPr>
+          <w:rFonts w:ascii="Times New Roman" w:eastAsiaTheme="minorEastAsia" w:hAnsi="Times New Roman" w:cs="Times New Roman"/>
+          <w:lang w:val="es-CO"/>
+        </w:rPr>
+        <w:t xml:space="preserve"> </w:t>
+      </w:r>
+      <w:r>
+        <w:rPr>
+          <w:rFonts w:ascii="Times New Roman" w:eastAsiaTheme="minorEastAsia" w:hAnsi="Times New Roman" w:cs="Times New Roman"/>
+          <w:lang w:val="es-CO"/>
+        </w:rPr>
+        <w:t xml:space="preserve">la complejidad del requerimiento </w:t>
+      </w:r>
+      <w:r>
+        <w:rPr>
+          <w:rFonts w:ascii="Times New Roman" w:eastAsiaTheme="minorEastAsia" w:hAnsi="Times New Roman" w:cs="Times New Roman"/>
+          <w:lang w:val="es-CO"/>
+        </w:rPr>
+        <w:t xml:space="preserve">seria </w:t>
+      </w:r>
+      <w:r>
+        <w:rPr>
+          <w:rFonts w:ascii="Times New Roman" w:eastAsiaTheme="minorEastAsia" w:hAnsi="Times New Roman" w:cs="Times New Roman"/>
+          <w:lang w:val="es-CO"/>
+        </w:rPr>
+        <w:t>O (</w:t>
+      </w:r>
+      <w:r>
+        <w:rPr>
+          <w:rFonts w:ascii="Times New Roman" w:eastAsiaTheme="minorEastAsia" w:hAnsi="Times New Roman" w:cs="Times New Roman"/>
+          <w:lang w:val="es-CO"/>
+        </w:rPr>
+        <w:t>1 + #de llaves</w:t>
+      </w:r>
+      <w:r>
+        <w:rPr>
+          <w:rFonts w:ascii="Times New Roman" w:eastAsiaTheme="minorEastAsia" w:hAnsi="Times New Roman" w:cs="Times New Roman"/>
+          <w:lang w:val="es-CO"/>
+        </w:rPr>
+        <w:t xml:space="preserve"> + </w:t>
+      </w:r>
+      <w:r>
+        <w:rPr>
+          <w:rFonts w:ascii="Times New Roman" w:eastAsiaTheme="minorEastAsia" w:hAnsi="Times New Roman" w:cs="Times New Roman"/>
+          <w:lang w:val="es-CO"/>
+        </w:rPr>
+        <w:t>(n log(n)</w:t>
+      </w:r>
+      <w:r>
+        <w:rPr>
+          <w:rFonts w:ascii="Times New Roman" w:eastAsiaTheme="minorEastAsia" w:hAnsi="Times New Roman" w:cs="Times New Roman"/>
+          <w:lang w:val="es-CO"/>
+        </w:rPr>
+        <w:t>)</w:t>
+      </w:r>
+      <w:r>
+        <w:rPr>
+          <w:rFonts w:ascii="Times New Roman" w:eastAsiaTheme="minorEastAsia" w:hAnsi="Times New Roman" w:cs="Times New Roman"/>
+          <w:lang w:val="es-CO"/>
+        </w:rPr>
+        <w:t>.</w:t>
       </w:r>
     </w:p>
     <w:p>
@@ -2573,14 +3080,7 @@
                 <w:rFonts w:ascii="Times New Roman" w:hAnsi="Times New Roman" w:cs="Times New Roman"/>
                 <w:lang w:val="es-CO"/>
               </w:rPr>
-              <w:t xml:space="preserve">0.0 o </w:t>
-            </w:r>
-            <w:r>
-              <w:rPr>
-                <w:rFonts w:ascii="Times New Roman" w:hAnsi="Times New Roman" w:cs="Times New Roman"/>
-                <w:lang w:val="es-CO"/>
-              </w:rPr>
-              <w:t>15.625</w:t>
+              <w:t>0.0 o 15.625</w:t>
             </w:r>
           </w:p>
         </w:tc>
@@ -2635,14 +3135,7 @@
                 <w:rFonts w:ascii="Times New Roman" w:hAnsi="Times New Roman" w:cs="Times New Roman"/>
                 <w:lang w:val="es-CO"/>
               </w:rPr>
-              <w:t xml:space="preserve"> o </w:t>
-            </w:r>
-            <w:r>
-              <w:rPr>
-                <w:rFonts w:ascii="Times New Roman" w:hAnsi="Times New Roman" w:cs="Times New Roman"/>
-                <w:lang w:val="es-CO"/>
-              </w:rPr>
-              <w:t>15.625</w:t>
+              <w:t xml:space="preserve"> o 15.625</w:t>
             </w:r>
           </w:p>
         </w:tc>
@@ -2697,14 +3190,7 @@
                 <w:rFonts w:ascii="Times New Roman" w:hAnsi="Times New Roman" w:cs="Times New Roman"/>
                 <w:lang w:val="es-CO"/>
               </w:rPr>
-              <w:t xml:space="preserve"> o </w:t>
-            </w:r>
-            <w:r>
-              <w:rPr>
-                <w:rFonts w:ascii="Times New Roman" w:hAnsi="Times New Roman" w:cs="Times New Roman"/>
-                <w:lang w:val="es-CO"/>
-              </w:rPr>
-              <w:t>15.625</w:t>
+              <w:t xml:space="preserve"> o 15.625</w:t>
             </w:r>
           </w:p>
         </w:tc>
@@ -2759,14 +3245,7 @@
                 <w:rFonts w:ascii="Times New Roman" w:hAnsi="Times New Roman" w:cs="Times New Roman"/>
                 <w:lang w:val="es-CO"/>
               </w:rPr>
-              <w:t xml:space="preserve"> o </w:t>
-            </w:r>
-            <w:r>
-              <w:rPr>
-                <w:rFonts w:ascii="Times New Roman" w:hAnsi="Times New Roman" w:cs="Times New Roman"/>
-                <w:lang w:val="es-CO"/>
-              </w:rPr>
-              <w:t>15.625</w:t>
+              <w:t xml:space="preserve"> o 15.625</w:t>
             </w:r>
           </w:p>
         </w:tc>
@@ -2821,14 +3300,7 @@
                 <w:rFonts w:ascii="Times New Roman" w:hAnsi="Times New Roman" w:cs="Times New Roman"/>
                 <w:lang w:val="es-CO"/>
               </w:rPr>
-              <w:t xml:space="preserve"> o </w:t>
-            </w:r>
-            <w:r>
-              <w:rPr>
-                <w:rFonts w:ascii="Times New Roman" w:hAnsi="Times New Roman" w:cs="Times New Roman"/>
-                <w:lang w:val="es-CO"/>
-              </w:rPr>
-              <w:t>15.625</w:t>
+              <w:t xml:space="preserve"> o 15.625</w:t>
             </w:r>
           </w:p>
         </w:tc>
@@ -2883,14 +3355,7 @@
                 <w:rFonts w:ascii="Times New Roman" w:hAnsi="Times New Roman" w:cs="Times New Roman"/>
                 <w:lang w:val="es-CO"/>
               </w:rPr>
-              <w:t xml:space="preserve"> o </w:t>
-            </w:r>
-            <w:r>
-              <w:rPr>
-                <w:rFonts w:ascii="Times New Roman" w:hAnsi="Times New Roman" w:cs="Times New Roman"/>
-                <w:lang w:val="es-CO"/>
-              </w:rPr>
-              <w:t>15.625</w:t>
+              <w:t xml:space="preserve"> o 15.625</w:t>
             </w:r>
           </w:p>
         </w:tc>
@@ -2945,33 +3410,27 @@
                 <w:rFonts w:ascii="Times New Roman" w:hAnsi="Times New Roman" w:cs="Times New Roman"/>
                 <w:lang w:val="es-CO"/>
               </w:rPr>
-              <w:t xml:space="preserve"> o </w:t>
-            </w:r>
-            <w:r>
-              <w:rPr>
-                <w:rFonts w:ascii="Times New Roman" w:hAnsi="Times New Roman" w:cs="Times New Roman"/>
-                <w:lang w:val="es-CO"/>
-              </w:rPr>
-              <w:t>15.625</w:t>
-            </w:r>
-          </w:p>
-        </w:tc>
-      </w:tr>
-      <w:tr>
-        <w:tc>
-          <w:tcPr>
-            <w:tcW w:w="2695" w:type="dxa"/>
-          </w:tcPr>
-          <w:p>
-            <w:pPr>
-              <w:jc w:val="center"/>
-              <w:rPr>
-                <w:rFonts w:ascii="Times New Roman" w:hAnsi="Times New Roman" w:cs="Times New Roman"/>
-                <w:b/>
-                <w:bCs/>
-                <w:lang w:val="es-CO"/>
-              </w:rPr>
-            </w:pPr>
+              <w:t xml:space="preserve"> o 15.625</w:t>
+            </w:r>
+          </w:p>
+        </w:tc>
+      </w:tr>
+      <w:tr>
+        <w:tc>
+          <w:tcPr>
+            <w:tcW w:w="2695" w:type="dxa"/>
+          </w:tcPr>
+          <w:p>
+            <w:pPr>
+              <w:jc w:val="center"/>
+              <w:rPr>
+                <w:rFonts w:ascii="Times New Roman" w:hAnsi="Times New Roman" w:cs="Times New Roman"/>
+                <w:b/>
+                <w:bCs/>
+                <w:lang w:val="es-CO"/>
+              </w:rPr>
+            </w:pPr>
+            <w:proofErr w:type="spellStart"/>
             <w:r>
               <w:rPr>
                 <w:rFonts w:ascii="Times New Roman" w:hAnsi="Times New Roman" w:cs="Times New Roman"/>
@@ -2981,6 +3440,7 @@
               </w:rPr>
               <w:t>Large</w:t>
             </w:r>
+            <w:proofErr w:type="spellEnd"/>
           </w:p>
         </w:tc>
         <w:tc>
@@ -3007,14 +3467,7 @@
                 <w:rFonts w:ascii="Times New Roman" w:hAnsi="Times New Roman" w:cs="Times New Roman"/>
                 <w:lang w:val="es-CO"/>
               </w:rPr>
-              <w:t xml:space="preserve"> 0 </w:t>
-            </w:r>
-            <w:r>
-              <w:rPr>
-                <w:rFonts w:ascii="Times New Roman" w:hAnsi="Times New Roman" w:cs="Times New Roman"/>
-                <w:lang w:val="es-CO"/>
-              </w:rPr>
-              <w:t>15.625</w:t>
+              <w:t xml:space="preserve"> 0 15.625</w:t>
             </w:r>
           </w:p>
         </w:tc>
@@ -3424,6 +3877,7 @@
                 <w:bCs/>
                 <w:lang w:val="es-CO"/>
               </w:rPr>
+              <w:lastRenderedPageBreak/>
               <w:t>30%</w:t>
             </w:r>
           </w:p>
@@ -3561,6 +4015,7 @@
                 <w:lang w:val="es-CO"/>
               </w:rPr>
             </w:pPr>
+            <w:proofErr w:type="spellStart"/>
             <w:r>
               <w:rPr>
                 <w:rFonts w:ascii="Times New Roman" w:hAnsi="Times New Roman" w:cs="Times New Roman"/>
@@ -3570,6 +4025,7 @@
               </w:rPr>
               <w:t>Large</w:t>
             </w:r>
+            <w:proofErr w:type="spellEnd"/>
           </w:p>
         </w:tc>
         <w:tc>

</xml_diff>

<commit_message>
Actualizacion Tiempo de Carga en el documento
</commit_message>
<xml_diff>
--- a/Docs/Documento de Análisis.docx
+++ b/Docs/Documento de Análisis.docx
@@ -225,7 +225,7 @@
                 <w:rFonts w:ascii="Times New Roman" w:hAnsi="Times New Roman" w:cs="Times New Roman"/>
                 <w:lang w:val="es-CO"/>
               </w:rPr>
-              <w:t>0.171</w:t>
+              <w:t>187.5</w:t>
             </w:r>
           </w:p>
         </w:tc>
@@ -273,7 +273,14 @@
                 <w:rFonts w:ascii="Times New Roman" w:hAnsi="Times New Roman" w:cs="Times New Roman"/>
                 <w:lang w:val="es-CO"/>
               </w:rPr>
-              <w:t>1.203</w:t>
+              <w:t>1</w:t>
+            </w:r>
+            <w:r>
+              <w:rPr>
+                <w:rFonts w:ascii="Times New Roman" w:hAnsi="Times New Roman" w:cs="Times New Roman"/>
+                <w:lang w:val="es-CO"/>
+              </w:rPr>
+              <w:t>328</w:t>
             </w:r>
           </w:p>
         </w:tc>
@@ -321,7 +328,14 @@
                 <w:rFonts w:ascii="Times New Roman" w:hAnsi="Times New Roman" w:cs="Times New Roman"/>
                 <w:lang w:val="es-CO"/>
               </w:rPr>
-              <w:t>2.109</w:t>
+              <w:t>2</w:t>
+            </w:r>
+            <w:r>
+              <w:rPr>
+                <w:rFonts w:ascii="Times New Roman" w:hAnsi="Times New Roman" w:cs="Times New Roman"/>
+                <w:lang w:val="es-CO"/>
+              </w:rPr>
+              <w:t>250.0</w:t>
             </w:r>
           </w:p>
         </w:tc>
@@ -369,7 +383,7 @@
                 <w:rFonts w:ascii="Times New Roman" w:hAnsi="Times New Roman" w:cs="Times New Roman"/>
                 <w:lang w:val="es-CO"/>
               </w:rPr>
-              <w:t>3.859</w:t>
+              <w:t>4093</w:t>
             </w:r>
           </w:p>
         </w:tc>
@@ -417,7 +431,14 @@
                 <w:rFonts w:ascii="Times New Roman" w:hAnsi="Times New Roman" w:cs="Times New Roman"/>
                 <w:lang w:val="es-CO"/>
               </w:rPr>
-              <w:t>5.218</w:t>
+              <w:t>5</w:t>
+            </w:r>
+            <w:r>
+              <w:rPr>
+                <w:rFonts w:ascii="Times New Roman" w:hAnsi="Times New Roman" w:cs="Times New Roman"/>
+                <w:lang w:val="es-CO"/>
+              </w:rPr>
+              <w:t>687.5</w:t>
             </w:r>
           </w:p>
         </w:tc>
@@ -465,7 +486,7 @@
                 <w:rFonts w:ascii="Times New Roman" w:hAnsi="Times New Roman" w:cs="Times New Roman"/>
                 <w:lang w:val="es-CO"/>
               </w:rPr>
-              <w:t>7.75</w:t>
+              <w:t>8875</w:t>
             </w:r>
           </w:p>
         </w:tc>
@@ -513,7 +534,7 @@
                 <w:rFonts w:ascii="Times New Roman" w:hAnsi="Times New Roman" w:cs="Times New Roman"/>
                 <w:lang w:val="es-CO"/>
               </w:rPr>
-              <w:t>11.95</w:t>
+              <w:t>14093.75</w:t>
             </w:r>
           </w:p>
         </w:tc>
@@ -561,7 +582,14 @@
                 <w:rFonts w:ascii="Times New Roman" w:hAnsi="Times New Roman" w:cs="Times New Roman"/>
                 <w:lang w:val="es-CO"/>
               </w:rPr>
-              <w:t>13.75</w:t>
+              <w:t>1</w:t>
+            </w:r>
+            <w:r>
+              <w:rPr>
+                <w:rFonts w:ascii="Times New Roman" w:hAnsi="Times New Roman" w:cs="Times New Roman"/>
+                <w:lang w:val="es-CO"/>
+              </w:rPr>
+              <w:t>6125</w:t>
             </w:r>
           </w:p>
         </w:tc>
@@ -2757,23 +2785,7 @@
           <w:rFonts w:ascii="Times New Roman" w:eastAsiaTheme="minorEastAsia" w:hAnsi="Times New Roman" w:cs="Times New Roman"/>
           <w:lang w:val="es-CO"/>
         </w:rPr>
-        <w:t xml:space="preserve"> que tiene una complejidad </w:t>
-      </w:r>
-      <w:proofErr w:type="gramStart"/>
-      <w:r>
-        <w:rPr>
-          <w:rFonts w:ascii="Times New Roman" w:eastAsiaTheme="minorEastAsia" w:hAnsi="Times New Roman" w:cs="Times New Roman"/>
-          <w:lang w:val="es-CO"/>
-        </w:rPr>
-        <w:t>O(</w:t>
-      </w:r>
-      <w:proofErr w:type="gramEnd"/>
-      <w:r>
-        <w:rPr>
-          <w:rFonts w:ascii="Times New Roman" w:eastAsiaTheme="minorEastAsia" w:hAnsi="Times New Roman" w:cs="Times New Roman"/>
-          <w:lang w:val="es-CO"/>
-        </w:rPr>
-        <w:t xml:space="preserve">n log(n)). Se crea una sublista de la lista y se toma desde la posición 1 a la 10. A esa sublista, se le aplica el método getElement () de complejidad O (1) para obtener las obras de la nacionalidad de mayor longitud. Por último, a la variable donde se almacenan las obras de la nacionalidad de mayor longitud se le hace getElement (), para devolver los tres primeros y tres últimas </w:t>
+        <w:t xml:space="preserve"> que tiene una complejidad O(n log(n)). Se crea una sublista de la lista y se toma desde la posición 1 a la 10. A esa sublista, se le aplica el método getElement () de complejidad O (1) para obtener las obras de la nacionalidad de mayor longitud. Por último, a la variable donde se almacenan las obras de la nacionalidad de mayor longitud se le hace getElement (), para devolver los tres primeros y tres últimas </w:t>
       </w:r>
       <w:r>
         <w:rPr>
@@ -3374,7 +3386,21 @@
                 <w:rFonts w:ascii="Times New Roman" w:hAnsi="Times New Roman" w:cs="Times New Roman"/>
                 <w:lang w:val="es-CO"/>
               </w:rPr>
-              <w:t xml:space="preserve"> 0 15.625</w:t>
+              <w:t xml:space="preserve"> </w:t>
+            </w:r>
+            <w:r>
+              <w:rPr>
+                <w:rFonts w:ascii="Times New Roman" w:hAnsi="Times New Roman" w:cs="Times New Roman"/>
+                <w:lang w:val="es-CO"/>
+              </w:rPr>
+              <w:t>o</w:t>
+            </w:r>
+            <w:r>
+              <w:rPr>
+                <w:rFonts w:ascii="Times New Roman" w:hAnsi="Times New Roman" w:cs="Times New Roman"/>
+                <w:lang w:val="es-CO"/>
+              </w:rPr>
+              <w:t xml:space="preserve"> 15.625</w:t>
             </w:r>
           </w:p>
         </w:tc>

</xml_diff>

<commit_message>
Diagrama incluido en el documento
</commit_message>
<xml_diff>
--- a/Docs/Documento de Análisis.docx
+++ b/Docs/Documento de Análisis.docx
@@ -2785,7 +2785,23 @@
           <w:rFonts w:ascii="Times New Roman" w:eastAsiaTheme="minorEastAsia" w:hAnsi="Times New Roman" w:cs="Times New Roman"/>
           <w:lang w:val="es-CO"/>
         </w:rPr>
-        <w:t xml:space="preserve"> que tiene una complejidad O(n log(n)). Se crea una sublista de la lista y se toma desde la posición 1 a la 10. A esa sublista, se le aplica el método getElement () de complejidad O (1) para obtener las obras de la nacionalidad de mayor longitud. Por último, a la variable donde se almacenan las obras de la nacionalidad de mayor longitud se le hace getElement (), para devolver los tres primeros y tres últimas </w:t>
+        <w:t xml:space="preserve"> que tiene una complejidad </w:t>
+      </w:r>
+      <w:proofErr w:type="gramStart"/>
+      <w:r>
+        <w:rPr>
+          <w:rFonts w:ascii="Times New Roman" w:eastAsiaTheme="minorEastAsia" w:hAnsi="Times New Roman" w:cs="Times New Roman"/>
+          <w:lang w:val="es-CO"/>
+        </w:rPr>
+        <w:t>O(</w:t>
+      </w:r>
+      <w:proofErr w:type="gramEnd"/>
+      <w:r>
+        <w:rPr>
+          <w:rFonts w:ascii="Times New Roman" w:eastAsiaTheme="minorEastAsia" w:hAnsi="Times New Roman" w:cs="Times New Roman"/>
+          <w:lang w:val="es-CO"/>
+        </w:rPr>
+        <w:t xml:space="preserve">n log(n)). Se crea una sublista de la lista y se toma desde la posición 1 a la 10. A esa sublista, se le aplica el método getElement () de complejidad O (1) para obtener las obras de la nacionalidad de mayor longitud. Por último, a la variable donde se almacenan las obras de la nacionalidad de mayor longitud se le hace getElement (), para devolver los tres primeros y tres últimas </w:t>
       </w:r>
       <w:r>
         <w:rPr>
@@ -4043,6 +4059,86 @@
         </w:rPr>
         <w:t>Uso de Memoria</w:t>
       </w:r>
+    </w:p>
+    <w:p>
+      <w:pPr>
+        <w:jc w:val="both"/>
+        <w:rPr>
+          <w:rFonts w:ascii="Times New Roman" w:hAnsi="Times New Roman" w:cs="Times New Roman"/>
+          <w:b/>
+          <w:bCs/>
+          <w:lang w:val="es-CO"/>
+        </w:rPr>
+      </w:pPr>
+    </w:p>
+    <w:p>
+      <w:pPr>
+        <w:jc w:val="both"/>
+        <w:rPr>
+          <w:rFonts w:ascii="Times New Roman" w:hAnsi="Times New Roman" w:cs="Times New Roman"/>
+          <w:b/>
+          <w:bCs/>
+          <w:lang w:val="es-CO"/>
+        </w:rPr>
+      </w:pPr>
+      <w:r>
+        <w:rPr>
+          <w:rFonts w:ascii="Times New Roman" w:hAnsi="Times New Roman" w:cs="Times New Roman"/>
+          <w:b/>
+          <w:bCs/>
+          <w:lang w:val="es-CO"/>
+        </w:rPr>
+        <w:t>Diagrama</w:t>
+      </w:r>
+    </w:p>
+    <w:p>
+      <w:pPr>
+        <w:jc w:val="both"/>
+        <w:rPr>
+          <w:rFonts w:ascii="Times New Roman" w:hAnsi="Times New Roman" w:cs="Times New Roman"/>
+          <w:lang w:val="es-CO"/>
+        </w:rPr>
+      </w:pPr>
+      <w:r>
+        <w:rPr>
+          <w:rFonts w:ascii="Times New Roman" w:hAnsi="Times New Roman" w:cs="Times New Roman"/>
+          <w:lang w:val="es-CO"/>
+        </w:rPr>
+        <w:t>Para visualizar el diagrama:</w:t>
+      </w:r>
+      <w:r>
+        <w:rPr>
+          <w:rFonts w:ascii="Times New Roman" w:hAnsi="Times New Roman" w:cs="Times New Roman"/>
+          <w:lang w:val="es-CO"/>
+        </w:rPr>
+        <w:t xml:space="preserve"> </w:t>
+      </w:r>
+      <w:hyperlink r:id="rId4" w:anchor="R7V1bk5s4Fv41rnmaKSRu5rG7nWRTNUmlKrs7k0fa0DYTDB2M093761dghI0kYgxIgu6TVCVGxuJyzvl07lqYd7vnD5n%2FuP2UBmG8wEbwvDBXC4yRYznkv2Lk5TiyXOLjwCaLguqk08DX6H9hNWhUo4coCPeNE%2FM0jfPosTm4TpMkXOeNMT%2FL0qfmaQ9p3Lzqo78JuYGvaz%2FmR%2F%2BKgnxbjSLHO33xrzDabKtLL7F7%2FOLeX3%2FfZOkhqa63wOa78s%2Fx651P56oedL%2F1g%2FTpbMh8tzDvsjTNj592z3dhXLxb%2BtqOv3vf8m1931mY5F1%2BkDyiz8ntf7cfnvxvibX2P%2FzHffm9otVPPz6E9DGcmMx3%2B0g%2BbIoPdOAhJdchj5G%2FVK%2FO%2BXFI6Re%2F70vC3pATkPv4fPqyIIm%2Fbv7gLj1kUZiRrz6HT%2BenHi945%2Bd%2BnG7odckTHS%2FdvB0yfHaLuHFn%2BGkb5eHXx%2BOFnwjjkpO2%2BS4mR4h8LKkWBtXRQxTHd2mcZuVvzff2za1tkPF9nqXfw7NvPKP4Wz3x2Ti6Kf7W9%2FEzzPLwuZVKqKY9kakw3YV59kJOqX5gVtxSSZPpVMdP57xZjW3P2NKqxvxKHDb1zCeWIB8qrriCQywBhzBvO0yCm0ISyVGSJmHzXRfv6r2%2Fi%2BLiiZqUP35ZQQJyyXH4HOV%2FVz8sPn8jn40%2F7OpoVbwjgx68VAccmdASvysesJVMsX8fxre1%2BJ6dUgkwpWQYcNjB0JG8B%2FJIFX%2F%2FQsR4ep8R1BbQk45lYezn0c%2FmbYiIXF3hSxqVYlqxk42a%2FGSxfHK8%2FepX5%2BjBTIQNhjGXzES5n23CnJuo5Ln6sfuzoa2SDbWylC5WYSnseiOxCstykjnFuYpT1rG%2F30drYJZhzNIbVhytvOICr6jnFYRHYhZuIsncsgRu0cAtnveHPRK%2F8FNJ5hgPOEY9x%2BDxOEYwlWSOofo6sIxa9WU0%2FUXtkoQQsIsGdlmOhjCCqWSzDAaWUc8y9ngsI5hKNstc530BlhmFZdwBLGNfnEoyy2Cb5xDy5r9Wh2mWb9NNmvjxu9Po7Wn0zzR9rBjnnzDPXyrm8A95Ole26uAqRo6Y%2FwYyloWZNUcxeog8copjSjdZ%2FpRm3%2FetQSWGV%2BcbQOJMmIrY2gJI2AEkuB4JXCVIgJBiKBA5XCHePCG48LTDhQtwcT1cLJXABVbt3RB53HXDBVElon3%2B2d%2BFtTZxnwnQ4g2DCKLJAecogpWiyBJQ5HoU8eSgCJvTpBpFRFGYaaDIX%2Bc2CaAIs9qIUMRUiiIeoMj1%2BW6GmMoj6yKmZylFEXr5SaHIKiQUyneERoAiLShiupZmXYRCFqDINSjSQuXBKIKpI5w6Q9k0R9k4IorY6saR23ATJSs%2FB5PmBCMco7i6jRqEpqaPmHNAEnw88SjXvzjRGwo5w3RNPEFc%2BEwevOCcKH8BYBDrF7Z2WDDxxFBhFvqFqcRKcVRrF%2BYEUeTo6%2FgYAISIIcQRQYjSoAuaHIbMQrOwumoWQ8FmmGYhKuHUjQmlsXET%2FDhEWQjA0Ja2JQIGS6luAWlc1%2BOCaUnRLWy9aVwmDyN%2FkmWd4w%2FC%2FnmTuMR%2B2CTk85q8SUJW87YQkmjtxzfVF7soCErOyUICMf59OVUha4%2FFw5SPZ98u7FUxF2GdfcULHCtUZb%2FnMk2HGBb6Jb8xCCFP3jmfNi%2FujkDaTWnSDrkXPaRdTtKmw9YcKJb2DmXUFxbaq6g84VXZ5uLXnJSK1mRpUkovJltKyevJXv6ukLg8OGvHURye%2BnGUR7Qhx%2BuS7mVHHd8cmjwxDLk71Ca%2FEXFlgVO7uCoyrUFcayns" w:history="1">
+        <w:r>
+          <w:rPr>
+            <w:rStyle w:val="Hipervnculo"/>
+            <w:rFonts w:ascii="Times New Roman" w:hAnsi="Times New Roman" w:cs="Times New Roman"/>
+            <w:lang w:val="es-CO"/>
+          </w:rPr>
+          <w:t>Diagra</w:t>
+        </w:r>
+        <w:r>
+          <w:rPr>
+            <w:rStyle w:val="Hipervnculo"/>
+            <w:rFonts w:ascii="Times New Roman" w:hAnsi="Times New Roman" w:cs="Times New Roman"/>
+            <w:lang w:val="es-CO"/>
+          </w:rPr>
+          <w:t>m</w:t>
+        </w:r>
+        <w:r>
+          <w:rPr>
+            <w:rStyle w:val="Hipervnculo"/>
+            <w:rFonts w:ascii="Times New Roman" w:hAnsi="Times New Roman" w:cs="Times New Roman"/>
+            <w:lang w:val="es-CO"/>
+          </w:rPr>
+          <w:t>a</w:t>
+        </w:r>
+      </w:hyperlink>
     </w:p>
     <w:p>
       <w:pPr>
@@ -4565,6 +4661,29 @@
       </w:tblBorders>
     </w:tblPr>
   </w:style>
+  <w:style w:type="character" w:styleId="Hipervnculo">
+    <w:name w:val="Hyperlink"/>
+    <w:basedOn w:val="Fuentedeprrafopredeter"/>
+    <w:uiPriority w:val="99"/>
+    <w:unhideWhenUsed/>
+    <w:rsid w:val="004A4847"/>
+    <w:rPr>
+      <w:color w:val="0563C1" w:themeColor="hyperlink"/>
+      <w:u w:val="single"/>
+    </w:rPr>
+  </w:style>
+  <w:style w:type="character" w:styleId="Mencinsinresolver">
+    <w:name w:val="Unresolved Mention"/>
+    <w:basedOn w:val="Fuentedeprrafopredeter"/>
+    <w:uiPriority w:val="99"/>
+    <w:semiHidden/>
+    <w:unhideWhenUsed/>
+    <w:rsid w:val="004A4847"/>
+    <w:rPr>
+      <w:color w:val="605E5C"/>
+      <w:shd w:val="clear" w:color="auto" w:fill="E1DFDD"/>
+    </w:rPr>
+  </w:style>
 </w:styles>
 </file>
 

</xml_diff>

<commit_message>
Entrega Final - Reto 2
</commit_message>
<xml_diff>
--- a/Docs/Documento de Análisis.docx
+++ b/Docs/Documento de Análisis.docx
@@ -2177,6 +2177,7 @@
           <w:lang w:val="es-CO"/>
         </w:rPr>
       </w:pPr>
+      <w:proofErr w:type="spellStart"/>
       <w:r>
         <w:rPr>
           <w:rFonts w:ascii="Times New Roman" w:hAnsi="Times New Roman" w:cs="Times New Roman"/>
@@ -2187,7 +2188,32 @@
           <w:color w:val="002060"/>
           <w:lang w:val="es-CO"/>
         </w:rPr>
-        <w:t>Req 3.</w:t>
+        <w:t>Req</w:t>
+      </w:r>
+      <w:proofErr w:type="spellEnd"/>
+      <w:r>
+        <w:rPr>
+          <w:rFonts w:ascii="Times New Roman" w:hAnsi="Times New Roman" w:cs="Times New Roman"/>
+          <w:b/>
+          <w:bCs/>
+          <w:i/>
+          <w:iCs/>
+          <w:color w:val="002060"/>
+          <w:lang w:val="es-CO"/>
+        </w:rPr>
+        <w:t xml:space="preserve"> 3.</w:t>
+      </w:r>
+      <w:r>
+        <w:rPr>
+          <w:rFonts w:ascii="Times New Roman" w:hAnsi="Times New Roman" w:cs="Times New Roman"/>
+          <w:b/>
+          <w:bCs/>
+          <w:i/>
+          <w:iCs/>
+          <w:color w:val="002060"/>
+          <w:lang w:val="es-CO"/>
+        </w:rPr>
+        <w:t xml:space="preserve"> Sofia Velasquez</w:t>
       </w:r>
     </w:p>
     <w:p>
@@ -2219,87 +2245,7 @@
           <w:rFonts w:ascii="Times New Roman" w:eastAsia="Times New Roman" w:hAnsi="Times New Roman" w:cs="Times New Roman"/>
           <w:lang w:val="es-CO"/>
         </w:rPr>
-        <w:t xml:space="preserve">ingresa por parámetro en el </w:t>
-      </w:r>
-      <w:proofErr w:type="spellStart"/>
-      <w:r>
-        <w:rPr>
-          <w:rFonts w:ascii="Times New Roman" w:eastAsia="Times New Roman" w:hAnsi="Times New Roman" w:cs="Times New Roman"/>
-          <w:lang w:val="es-CO"/>
-        </w:rPr>
-        <w:t>map</w:t>
-      </w:r>
-      <w:proofErr w:type="spellEnd"/>
-      <w:r>
-        <w:rPr>
-          <w:rFonts w:ascii="Times New Roman" w:eastAsia="Times New Roman" w:hAnsi="Times New Roman" w:cs="Times New Roman"/>
-          <w:lang w:val="es-CO"/>
-        </w:rPr>
-        <w:t xml:space="preserve"> </w:t>
-      </w:r>
-      <w:proofErr w:type="spellStart"/>
-      <w:r>
-        <w:rPr>
-          <w:rFonts w:ascii="Times New Roman" w:eastAsia="Times New Roman" w:hAnsi="Times New Roman" w:cs="Times New Roman"/>
-          <w:lang w:val="es-CO"/>
-        </w:rPr>
-        <w:t>ArtistsNames</w:t>
-      </w:r>
-      <w:proofErr w:type="spellEnd"/>
-      <w:r>
-        <w:rPr>
-          <w:rFonts w:ascii="Times New Roman" w:eastAsia="Times New Roman" w:hAnsi="Times New Roman" w:cs="Times New Roman"/>
-          <w:lang w:val="es-CO"/>
-        </w:rPr>
-        <w:t xml:space="preserve">, esta búsqueda se hace con el método get() el cual tiene una complejidad O(1), se saca su id y se busca en el </w:t>
-      </w:r>
-      <w:proofErr w:type="spellStart"/>
-      <w:r>
-        <w:rPr>
-          <w:rFonts w:ascii="Times New Roman" w:eastAsia="Times New Roman" w:hAnsi="Times New Roman" w:cs="Times New Roman"/>
-          <w:lang w:val="es-CO"/>
-        </w:rPr>
-        <w:t>map</w:t>
-      </w:r>
-      <w:proofErr w:type="spellEnd"/>
-      <w:r>
-        <w:rPr>
-          <w:rFonts w:ascii="Times New Roman" w:eastAsia="Times New Roman" w:hAnsi="Times New Roman" w:cs="Times New Roman"/>
-          <w:lang w:val="es-CO"/>
-        </w:rPr>
-        <w:t xml:space="preserve"> </w:t>
-      </w:r>
-      <w:proofErr w:type="spellStart"/>
-      <w:r>
-        <w:rPr>
-          <w:rFonts w:ascii="Times New Roman" w:eastAsia="Times New Roman" w:hAnsi="Times New Roman" w:cs="Times New Roman"/>
-          <w:lang w:val="es-CO"/>
-        </w:rPr>
-        <w:t>ArtistsWorks</w:t>
-      </w:r>
-      <w:proofErr w:type="spellEnd"/>
-      <w:r>
-        <w:rPr>
-          <w:rFonts w:ascii="Times New Roman" w:eastAsia="Times New Roman" w:hAnsi="Times New Roman" w:cs="Times New Roman"/>
-          <w:lang w:val="es-CO"/>
-        </w:rPr>
-        <w:t xml:space="preserve"> y retorna su valor (el TAD </w:t>
-      </w:r>
-      <w:proofErr w:type="spellStart"/>
-      <w:r>
-        <w:rPr>
-          <w:rFonts w:ascii="Times New Roman" w:eastAsia="Times New Roman" w:hAnsi="Times New Roman" w:cs="Times New Roman"/>
-          <w:lang w:val="es-CO"/>
-        </w:rPr>
-        <w:t>map</w:t>
-      </w:r>
-      <w:proofErr w:type="spellEnd"/>
-      <w:r>
-        <w:rPr>
-          <w:rFonts w:ascii="Times New Roman" w:eastAsia="Times New Roman" w:hAnsi="Times New Roman" w:cs="Times New Roman"/>
-          <w:lang w:val="es-CO"/>
-        </w:rPr>
-        <w:t xml:space="preserve"> con los medios), esta función tiene una complejidad temporal total de O(1); La segunda función recorre las llaves del mapa retornado en la primera función usando el método keySet() el cual tiene una complejidad de O(#Llaves), y por cada llave se calcula el número de obras asociadas y se suman a un contador y a la par se calcula cual es el medio (llave) con mayor número de obras asociadas, la complejidad de esta función es de O(#Llaves). Haciendo la suma de complejidades, O (1 + #Llaves), la complejidad del requerimiento es O(#Llaves) donde el #Llaves es el número de medios utilizados por el artista que se quiere consultar.</w:t>
+        <w:t>ingresa por parámetro en el map ArtistsNames, esta búsqueda se hace con el método get() el cual tiene una complejidad O(1), se saca su id y se busca en el map ArtistsWorks y retorna su valor (el TAD map con los medios), esta función tiene una complejidad temporal total de O(1); La segunda función recorre las llaves del mapa retornado en la primera función usando el método keySet() el cual tiene una complejidad de O(#Llaves), y por cada llave se calcula el número de obras asociadas y se suman a un contador y a la par se calcula cual es el medio (llave) con mayor número de obras asociadas, la complejidad de esta función es de O(#Llaves). Haciendo la suma de complejidades, O (1 + #Llaves), la complejidad del requerimiento es O(#Llaves) donde el #Llaves es el número de medios utilizados por el artista que se quiere consultar.</w:t>
       </w:r>
     </w:p>
     <w:p>
@@ -2938,6 +2884,18 @@
           <w:lang w:val="es-CO"/>
         </w:rPr>
         <w:t xml:space="preserve"> </w:t>
+      </w:r>
+      <w:r>
+        <w:rPr>
+          <w:rFonts w:ascii="Times New Roman" w:hAnsi="Times New Roman" w:cs="Times New Roman"/>
+          <w:b/>
+          <w:bCs/>
+          <w:i/>
+          <w:iCs/>
+          <w:color w:val="002060"/>
+          <w:lang w:val="es-CO"/>
+        </w:rPr>
+        <w:t>Valeria Caro</w:t>
       </w:r>
     </w:p>
     <w:p>
@@ -5325,6 +5283,24 @@
         <w:szCs w:val="24"/>
       </w:rPr>
     </w:pPr>
+    <w:proofErr w:type="spellStart"/>
+    <w:r>
+      <w:rPr>
+        <w:rFonts w:ascii="Times New Roman" w:hAnsi="Times New Roman" w:cs="Times New Roman"/>
+        <w:sz w:val="24"/>
+        <w:szCs w:val="24"/>
+      </w:rPr>
+      <w:t>Req</w:t>
+    </w:r>
+    <w:proofErr w:type="spellEnd"/>
+    <w:r>
+      <w:rPr>
+        <w:rFonts w:ascii="Times New Roman" w:hAnsi="Times New Roman" w:cs="Times New Roman"/>
+        <w:sz w:val="24"/>
+        <w:szCs w:val="24"/>
+      </w:rPr>
+      <w:t xml:space="preserve"> 3: </w:t>
+    </w:r>
     <w:r>
       <w:rPr>
         <w:rFonts w:ascii="Times New Roman" w:hAnsi="Times New Roman" w:cs="Times New Roman"/>
@@ -5380,13 +5356,47 @@
         <w:szCs w:val="24"/>
       </w:rPr>
     </w:pPr>
+    <w:proofErr w:type="spellStart"/>
     <w:r>
       <w:rPr>
         <w:rFonts w:ascii="Times New Roman" w:hAnsi="Times New Roman" w:cs="Times New Roman"/>
         <w:sz w:val="24"/>
         <w:szCs w:val="24"/>
       </w:rPr>
-      <w:t xml:space="preserve">Valeria Caro Ramirez - v.caro@uniandes.edu.co </w:t>
+      <w:t>Req</w:t>
+    </w:r>
+    <w:proofErr w:type="spellEnd"/>
+    <w:r>
+      <w:rPr>
+        <w:rFonts w:ascii="Times New Roman" w:hAnsi="Times New Roman" w:cs="Times New Roman"/>
+        <w:sz w:val="24"/>
+        <w:szCs w:val="24"/>
+      </w:rPr>
+      <w:t xml:space="preserve"> 4: </w:t>
+    </w:r>
+    <w:r>
+      <w:rPr>
+        <w:rFonts w:ascii="Times New Roman" w:hAnsi="Times New Roman" w:cs="Times New Roman"/>
+        <w:sz w:val="24"/>
+        <w:szCs w:val="24"/>
+      </w:rPr>
+      <w:t xml:space="preserve">Valeria Caro </w:t>
+    </w:r>
+    <w:r>
+      <w:rPr>
+        <w:rFonts w:ascii="Times New Roman" w:hAnsi="Times New Roman" w:cs="Times New Roman"/>
+        <w:sz w:val="24"/>
+        <w:szCs w:val="24"/>
+      </w:rPr>
+      <w:t>Ramírez</w:t>
+    </w:r>
+    <w:r>
+      <w:rPr>
+        <w:rFonts w:ascii="Times New Roman" w:hAnsi="Times New Roman" w:cs="Times New Roman"/>
+        <w:sz w:val="24"/>
+        <w:szCs w:val="24"/>
+      </w:rPr>
+      <w:t xml:space="preserve"> - v.caro@uniandes.edu.co </w:t>
     </w:r>
     <w:r>
       <w:rPr>
@@ -6383,7 +6393,7 @@
               <a:cs typeface="+mn-cs"/>
             </a:defRPr>
           </a:pPr>
-          <a:endParaRPr lang="en-US"/>
+          <a:endParaRPr lang="es-CO"/>
         </a:p>
       </c:txPr>
     </c:title>
@@ -6689,7 +6699,7 @@
                   <a:cs typeface="+mn-cs"/>
                 </a:defRPr>
               </a:pPr>
-              <a:endParaRPr lang="en-US"/>
+              <a:endParaRPr lang="es-CO"/>
             </a:p>
           </c:txPr>
         </c:title>
@@ -6727,7 +6737,7 @@
                 <a:cs typeface="+mn-cs"/>
               </a:defRPr>
             </a:pPr>
-            <a:endParaRPr lang="en-US"/>
+            <a:endParaRPr lang="es-CO"/>
           </a:p>
         </c:txPr>
         <c:crossAx val="30643311"/>
@@ -6814,7 +6824,7 @@
                   <a:cs typeface="+mn-cs"/>
                 </a:defRPr>
               </a:pPr>
-              <a:endParaRPr lang="en-US"/>
+              <a:endParaRPr lang="es-CO"/>
             </a:p>
           </c:txPr>
         </c:title>
@@ -6846,7 +6856,7 @@
                 <a:cs typeface="+mn-cs"/>
               </a:defRPr>
             </a:pPr>
-            <a:endParaRPr lang="en-US"/>
+            <a:endParaRPr lang="es-CO"/>
           </a:p>
         </c:txPr>
         <c:crossAx val="30642479"/>
@@ -6888,7 +6898,7 @@
               <a:cs typeface="+mn-cs"/>
             </a:defRPr>
           </a:pPr>
-          <a:endParaRPr lang="en-US"/>
+          <a:endParaRPr lang="es-CO"/>
         </a:p>
       </c:txPr>
     </c:legend>
@@ -6925,7 +6935,7 @@
       <a:pPr>
         <a:defRPr/>
       </a:pPr>
-      <a:endParaRPr lang="en-US"/>
+      <a:endParaRPr lang="es-CO"/>
     </a:p>
   </c:txPr>
   <c:externalData r:id="rId3">
@@ -7030,7 +7040,7 @@
               <a:cs typeface="+mn-cs"/>
             </a:defRPr>
           </a:pPr>
-          <a:endParaRPr lang="en-US"/>
+          <a:endParaRPr lang="es-CO"/>
         </a:p>
       </c:txPr>
     </c:title>
@@ -7336,7 +7346,7 @@
                   <a:cs typeface="+mn-cs"/>
                 </a:defRPr>
               </a:pPr>
-              <a:endParaRPr lang="en-US"/>
+              <a:endParaRPr lang="es-CO"/>
             </a:p>
           </c:txPr>
         </c:title>
@@ -7374,7 +7384,7 @@
                 <a:cs typeface="+mn-cs"/>
               </a:defRPr>
             </a:pPr>
-            <a:endParaRPr lang="en-US"/>
+            <a:endParaRPr lang="es-CO"/>
           </a:p>
         </c:txPr>
         <c:crossAx val="30493807"/>
@@ -7469,7 +7479,7 @@
                   <a:cs typeface="+mn-cs"/>
                 </a:defRPr>
               </a:pPr>
-              <a:endParaRPr lang="en-US"/>
+              <a:endParaRPr lang="es-CO"/>
             </a:p>
           </c:txPr>
         </c:title>
@@ -7501,7 +7511,7 @@
                 <a:cs typeface="+mn-cs"/>
               </a:defRPr>
             </a:pPr>
-            <a:endParaRPr lang="en-US"/>
+            <a:endParaRPr lang="es-CO"/>
           </a:p>
         </c:txPr>
         <c:crossAx val="30492975"/>
@@ -7543,7 +7553,7 @@
               <a:cs typeface="+mn-cs"/>
             </a:defRPr>
           </a:pPr>
-          <a:endParaRPr lang="en-US"/>
+          <a:endParaRPr lang="es-CO"/>
         </a:p>
       </c:txPr>
     </c:legend>
@@ -7580,7 +7590,7 @@
       <a:pPr>
         <a:defRPr/>
       </a:pPr>
-      <a:endParaRPr lang="en-US"/>
+      <a:endParaRPr lang="es-CO"/>
     </a:p>
   </c:txPr>
   <c:externalData r:id="rId3">
@@ -7659,7 +7669,7 @@
               <a:cs typeface="+mn-cs"/>
             </a:defRPr>
           </a:pPr>
-          <a:endParaRPr lang="en-US"/>
+          <a:endParaRPr lang="es-CO"/>
         </a:p>
       </c:txPr>
     </c:title>
@@ -7965,7 +7975,7 @@
                   <a:cs typeface="+mn-cs"/>
                 </a:defRPr>
               </a:pPr>
-              <a:endParaRPr lang="en-US"/>
+              <a:endParaRPr lang="es-CO"/>
             </a:p>
           </c:txPr>
         </c:title>
@@ -8003,7 +8013,7 @@
                 <a:cs typeface="+mn-cs"/>
               </a:defRPr>
             </a:pPr>
-            <a:endParaRPr lang="en-US"/>
+            <a:endParaRPr lang="es-CO"/>
           </a:p>
         </c:txPr>
         <c:crossAx val="29335439"/>
@@ -8090,7 +8100,7 @@
                   <a:cs typeface="+mn-cs"/>
                 </a:defRPr>
               </a:pPr>
-              <a:endParaRPr lang="en-US"/>
+              <a:endParaRPr lang="es-CO"/>
             </a:p>
           </c:txPr>
         </c:title>
@@ -8122,7 +8132,7 @@
                 <a:cs typeface="+mn-cs"/>
               </a:defRPr>
             </a:pPr>
-            <a:endParaRPr lang="en-US"/>
+            <a:endParaRPr lang="es-CO"/>
           </a:p>
         </c:txPr>
         <c:crossAx val="29333775"/>
@@ -8168,7 +8178,7 @@
               <a:cs typeface="+mn-cs"/>
             </a:defRPr>
           </a:pPr>
-          <a:endParaRPr lang="en-US"/>
+          <a:endParaRPr lang="es-CO"/>
         </a:p>
       </c:txPr>
     </c:legend>
@@ -8205,7 +8215,7 @@
       <a:pPr>
         <a:defRPr/>
       </a:pPr>
-      <a:endParaRPr lang="en-US"/>
+      <a:endParaRPr lang="es-CO"/>
     </a:p>
   </c:txPr>
   <c:externalData r:id="rId3">
@@ -8284,7 +8294,7 @@
               <a:cs typeface="+mn-cs"/>
             </a:defRPr>
           </a:pPr>
-          <a:endParaRPr lang="en-US"/>
+          <a:endParaRPr lang="es-CO"/>
         </a:p>
       </c:txPr>
     </c:title>
@@ -8590,7 +8600,7 @@
                   <a:cs typeface="+mn-cs"/>
                 </a:defRPr>
               </a:pPr>
-              <a:endParaRPr lang="en-US"/>
+              <a:endParaRPr lang="es-CO"/>
             </a:p>
           </c:txPr>
         </c:title>
@@ -8628,7 +8638,7 @@
                 <a:cs typeface="+mn-cs"/>
               </a:defRPr>
             </a:pPr>
-            <a:endParaRPr lang="en-US"/>
+            <a:endParaRPr lang="es-CO"/>
           </a:p>
         </c:txPr>
         <c:crossAx val="39512863"/>
@@ -8715,7 +8725,7 @@
                   <a:cs typeface="+mn-cs"/>
                 </a:defRPr>
               </a:pPr>
-              <a:endParaRPr lang="en-US"/>
+              <a:endParaRPr lang="es-CO"/>
             </a:p>
           </c:txPr>
         </c:title>
@@ -8747,7 +8757,7 @@
                 <a:cs typeface="+mn-cs"/>
               </a:defRPr>
             </a:pPr>
-            <a:endParaRPr lang="en-US"/>
+            <a:endParaRPr lang="es-CO"/>
           </a:p>
         </c:txPr>
         <c:crossAx val="39510783"/>
@@ -8789,7 +8799,7 @@
               <a:cs typeface="+mn-cs"/>
             </a:defRPr>
           </a:pPr>
-          <a:endParaRPr lang="en-US"/>
+          <a:endParaRPr lang="es-CO"/>
         </a:p>
       </c:txPr>
     </c:legend>
@@ -8826,7 +8836,7 @@
       <a:pPr>
         <a:defRPr/>
       </a:pPr>
-      <a:endParaRPr lang="en-US"/>
+      <a:endParaRPr lang="es-CO"/>
     </a:p>
   </c:txPr>
   <c:externalData r:id="rId3">
@@ -8905,7 +8915,7 @@
               <a:cs typeface="+mn-cs"/>
             </a:defRPr>
           </a:pPr>
-          <a:endParaRPr lang="en-US"/>
+          <a:endParaRPr lang="es-CO"/>
         </a:p>
       </c:txPr>
     </c:title>
@@ -9211,7 +9221,7 @@
                   <a:cs typeface="+mn-cs"/>
                 </a:defRPr>
               </a:pPr>
-              <a:endParaRPr lang="en-US"/>
+              <a:endParaRPr lang="es-CO"/>
             </a:p>
           </c:txPr>
         </c:title>
@@ -9249,7 +9259,7 @@
                 <a:cs typeface="+mn-cs"/>
               </a:defRPr>
             </a:pPr>
-            <a:endParaRPr lang="en-US"/>
+            <a:endParaRPr lang="es-CO"/>
           </a:p>
         </c:txPr>
         <c:crossAx val="1944068239"/>
@@ -9336,7 +9346,7 @@
                   <a:cs typeface="+mn-cs"/>
                 </a:defRPr>
               </a:pPr>
-              <a:endParaRPr lang="en-US"/>
+              <a:endParaRPr lang="es-CO"/>
             </a:p>
           </c:txPr>
         </c:title>
@@ -9368,7 +9378,7 @@
                 <a:cs typeface="+mn-cs"/>
               </a:defRPr>
             </a:pPr>
-            <a:endParaRPr lang="en-US"/>
+            <a:endParaRPr lang="es-CO"/>
           </a:p>
         </c:txPr>
         <c:crossAx val="1944067823"/>
@@ -9410,7 +9420,7 @@
               <a:cs typeface="+mn-cs"/>
             </a:defRPr>
           </a:pPr>
-          <a:endParaRPr lang="en-US"/>
+          <a:endParaRPr lang="es-CO"/>
         </a:p>
       </c:txPr>
     </c:legend>
@@ -9447,7 +9457,7 @@
       <a:pPr>
         <a:defRPr/>
       </a:pPr>
-      <a:endParaRPr lang="en-US"/>
+      <a:endParaRPr lang="es-CO"/>
     </a:p>
   </c:txPr>
   <c:externalData r:id="rId3">
@@ -9526,7 +9536,7 @@
               <a:cs typeface="+mn-cs"/>
             </a:defRPr>
           </a:pPr>
-          <a:endParaRPr lang="en-US"/>
+          <a:endParaRPr lang="es-CO"/>
         </a:p>
       </c:txPr>
     </c:title>
@@ -10162,7 +10172,7 @@
                   <a:cs typeface="+mn-cs"/>
                 </a:defRPr>
               </a:pPr>
-              <a:endParaRPr lang="en-US"/>
+              <a:endParaRPr lang="es-CO"/>
             </a:p>
           </c:txPr>
         </c:title>
@@ -10200,7 +10210,7 @@
                 <a:cs typeface="+mn-cs"/>
               </a:defRPr>
             </a:pPr>
-            <a:endParaRPr lang="en-US"/>
+            <a:endParaRPr lang="es-CO"/>
           </a:p>
         </c:txPr>
         <c:crossAx val="40570239"/>
@@ -10287,7 +10297,7 @@
                   <a:cs typeface="+mn-cs"/>
                 </a:defRPr>
               </a:pPr>
-              <a:endParaRPr lang="en-US"/>
+              <a:endParaRPr lang="es-CO"/>
             </a:p>
           </c:txPr>
         </c:title>
@@ -10319,7 +10329,7 @@
                 <a:cs typeface="+mn-cs"/>
               </a:defRPr>
             </a:pPr>
-            <a:endParaRPr lang="en-US"/>
+            <a:endParaRPr lang="es-CO"/>
           </a:p>
         </c:txPr>
         <c:crossAx val="40568159"/>
@@ -10361,7 +10371,7 @@
               <a:cs typeface="+mn-cs"/>
             </a:defRPr>
           </a:pPr>
-          <a:endParaRPr lang="en-US"/>
+          <a:endParaRPr lang="es-CO"/>
         </a:p>
       </c:txPr>
     </c:legend>
@@ -10398,7 +10408,7 @@
       <a:pPr>
         <a:defRPr/>
       </a:pPr>
-      <a:endParaRPr lang="en-US"/>
+      <a:endParaRPr lang="es-CO"/>
     </a:p>
   </c:txPr>
   <c:externalData r:id="rId3">

</xml_diff>